<commit_message>
Added comments to the checklist
</commit_message>
<xml_diff>
--- a/DM_Clarifying_requirements.docx.docx
+++ b/DM_Clarifying_requirements.docx.docx
@@ -1,6 +1,6 @@
 
 <file path=word/document.xml><?xml version="1.0" encoding="utf-8"?>
-<w:document xmlns:wpc="http://schemas.microsoft.com/office/word/2010/wordprocessingCanvas" xmlns:cx="http://schemas.microsoft.com/office/drawing/2014/chartex" xmlns:cx1="http://schemas.microsoft.com/office/drawing/2015/9/8/chartex" xmlns:cx2="http://schemas.microsoft.com/office/drawing/2015/10/21/chartex" xmlns:cx3="http://schemas.microsoft.com/office/drawing/2016/5/9/chartex" xmlns:cx4="http://schemas.microsoft.com/office/drawing/2016/5/10/chartex" xmlns:cx5="http://schemas.microsoft.com/office/drawing/2016/5/11/chartex" xmlns:cx6="http://schemas.microsoft.com/office/drawing/2016/5/12/chartex" xmlns:cx7="http://schemas.microsoft.com/office/drawing/2016/5/13/chartex" xmlns:cx8="http://schemas.microsoft.com/office/drawing/2016/5/14/chartex" xmlns:mc="http://schemas.openxmlformats.org/markup-compatibility/2006" xmlns:aink="http://schemas.microsoft.com/office/drawing/2016/ink" xmlns:am3d="http://schemas.microsoft.com/office/drawing/2017/model3d" xmlns:o="urn:schemas-microsoft-com:office:office" xmlns:oel="http://schemas.microsoft.com/office/2019/extlst" xmlns:r="http://schemas.openxmlformats.org/officeDocument/2006/relationships" xmlns:m="http://schemas.openxmlformats.org/officeDocument/2006/math" xmlns:v="urn:schemas-microsoft-com:vml" xmlns:wp14="http://schemas.microsoft.com/office/word/2010/wordprocessingDrawing" xmlns:wp="http://schemas.openxmlformats.org/drawingml/2006/wordprocessingDrawing" xmlns:w10="urn:schemas-microsoft-com:office:word" xmlns:w="http://schemas.openxmlformats.org/wordprocessingml/2006/main" xmlns:w14="http://schemas.microsoft.com/office/word/2010/wordml" xmlns:w15="http://schemas.microsoft.com/office/word/2012/wordml" xmlns:w16cex="http://schemas.microsoft.com/office/word/2018/wordml/cex" xmlns:w16cid="http://schemas.microsoft.com/office/word/2016/wordml/cid" xmlns:w16="http://schemas.microsoft.com/office/word/2018/wordml" xmlns:w16du="http://schemas.microsoft.com/office/word/2023/wordml/word16du" xmlns:w16sdtdh="http://schemas.microsoft.com/office/word/2020/wordml/sdtdatahash" xmlns:w16se="http://schemas.microsoft.com/office/word/2015/wordml/symex" xmlns:wpg="http://schemas.microsoft.com/office/word/2010/wordprocessingGroup" xmlns:wpi="http://schemas.microsoft.com/office/word/2010/wordprocessingInk" xmlns:wne="http://schemas.microsoft.com/office/word/2006/wordml" xmlns:wps="http://schemas.microsoft.com/office/word/2010/wordprocessingShape" mc:Ignorable="w14 w15 w16se w16cid w16 w16cex w16sdtdh wp14">
+<w:document xmlns:ve="http://schemas.openxmlformats.org/markup-compatibility/2006" xmlns:o="urn:schemas-microsoft-com:office:office" xmlns:r="http://schemas.openxmlformats.org/officeDocument/2006/relationships" xmlns:m="http://schemas.openxmlformats.org/officeDocument/2006/math" xmlns:v="urn:schemas-microsoft-com:vml" xmlns:wp="http://schemas.openxmlformats.org/drawingml/2006/wordprocessingDrawing" xmlns:w10="urn:schemas-microsoft-com:office:word" xmlns:w="http://schemas.openxmlformats.org/wordprocessingml/2006/main" xmlns:wne="http://schemas.microsoft.com/office/word/2006/wordml">
   <w:body>
     <w:p>
       <w:pPr>
@@ -66,9 +66,9 @@
     </w:p>
     <w:tbl>
       <w:tblPr>
-        <w:tblStyle w:val="a3"/>
+        <w:tblStyle w:val="TableGrid"/>
         <w:tblW w:w="5000" w:type="pct"/>
-        <w:tblLook w:val="04A0" w:firstRow="1" w:lastRow="0" w:firstColumn="1" w:lastColumn="0" w:noHBand="0" w:noVBand="1"/>
+        <w:tblLook w:val="04A0"/>
       </w:tblPr>
       <w:tblGrid>
         <w:gridCol w:w="468"/>
@@ -346,7 +346,21 @@
               <w:rPr>
                 <w:lang w:val="ru-RU"/>
               </w:rPr>
-              <w:t xml:space="preserve">не описано </w:t>
+              <w:t xml:space="preserve">не </w:t>
+            </w:r>
+            <w:proofErr w:type="gramStart"/>
+            <w:r>
+              <w:rPr>
+                <w:lang w:val="ru-RU"/>
+              </w:rPr>
+              <w:t>описано</w:t>
+            </w:r>
+            <w:proofErr w:type="gramEnd"/>
+            <w:r>
+              <w:rPr>
+                <w:lang w:val="ru-RU"/>
+              </w:rPr>
+              <w:t xml:space="preserve"> </w:t>
             </w:r>
             <w:r>
               <w:rPr>
@@ -483,7 +497,21 @@
               <w:rPr>
                 <w:lang w:val="ru-RU"/>
               </w:rPr>
-              <w:t xml:space="preserve">не описано </w:t>
+              <w:t xml:space="preserve">не </w:t>
+            </w:r>
+            <w:proofErr w:type="gramStart"/>
+            <w:r>
+              <w:rPr>
+                <w:lang w:val="ru-RU"/>
+              </w:rPr>
+              <w:t>описано</w:t>
+            </w:r>
+            <w:proofErr w:type="gramEnd"/>
+            <w:r>
+              <w:rPr>
+                <w:lang w:val="ru-RU"/>
+              </w:rPr>
+              <w:t xml:space="preserve"> </w:t>
             </w:r>
             <w:r>
               <w:rPr>
@@ -613,20 +641,54 @@
                 <w:lang w:eastAsia="ru-RU"/>
               </w:rPr>
             </w:pPr>
+            <w:proofErr w:type="spellStart"/>
             <w:r>
               <w:rPr>
                 <w:rFonts w:eastAsia="Times New Roman" w:cstheme="minorHAnsi"/>
                 <w:lang w:eastAsia="ru-RU"/>
               </w:rPr>
-              <w:t>Форма ввода проекта</w:t>
-            </w:r>
-          </w:p>
-          <w:p>
-            <w:pPr>
+              <w:t>Форма</w:t>
+            </w:r>
+            <w:proofErr w:type="spellEnd"/>
+            <w:r>
               <w:rPr>
                 <w:rFonts w:eastAsia="Times New Roman" w:cstheme="minorHAnsi"/>
                 <w:lang w:eastAsia="ru-RU"/>
               </w:rPr>
+              <w:t xml:space="preserve"> </w:t>
+            </w:r>
+            <w:proofErr w:type="spellStart"/>
+            <w:r>
+              <w:rPr>
+                <w:rFonts w:eastAsia="Times New Roman" w:cstheme="minorHAnsi"/>
+                <w:lang w:eastAsia="ru-RU"/>
+              </w:rPr>
+              <w:t>ввода</w:t>
+            </w:r>
+            <w:proofErr w:type="spellEnd"/>
+            <w:r>
+              <w:rPr>
+                <w:rFonts w:eastAsia="Times New Roman" w:cstheme="minorHAnsi"/>
+                <w:lang w:eastAsia="ru-RU"/>
+              </w:rPr>
+              <w:t xml:space="preserve"> </w:t>
+            </w:r>
+            <w:proofErr w:type="spellStart"/>
+            <w:r>
+              <w:rPr>
+                <w:rFonts w:eastAsia="Times New Roman" w:cstheme="minorHAnsi"/>
+                <w:lang w:eastAsia="ru-RU"/>
+              </w:rPr>
+              <w:t>проекта</w:t>
+            </w:r>
+            <w:proofErr w:type="spellEnd"/>
+          </w:p>
+          <w:p>
+            <w:pPr>
+              <w:rPr>
+                <w:rFonts w:eastAsia="Times New Roman" w:cstheme="minorHAnsi"/>
+                <w:lang w:eastAsia="ru-RU"/>
+              </w:rPr>
             </w:pPr>
             <w:r>
               <w:rPr>
@@ -635,12 +697,21 @@
               </w:rPr>
               <w:t xml:space="preserve">                   </w:t>
             </w:r>
+            <w:proofErr w:type="spellStart"/>
             <w:r>
               <w:rPr>
                 <w:rFonts w:eastAsia="Times New Roman" w:cstheme="minorHAnsi"/>
                 <w:lang w:eastAsia="ru-RU"/>
               </w:rPr>
-              <w:t>Поля:</w:t>
+              <w:t>Поля</w:t>
+            </w:r>
+            <w:proofErr w:type="spellEnd"/>
+            <w:r>
+              <w:rPr>
+                <w:rFonts w:eastAsia="Times New Roman" w:cstheme="minorHAnsi"/>
+                <w:lang w:eastAsia="ru-RU"/>
+              </w:rPr>
+              <w:t>:</w:t>
             </w:r>
           </w:p>
           <w:p>
@@ -655,12 +726,21 @@
                 <w:lang w:val="ru-RU" w:eastAsia="ru-RU"/>
               </w:rPr>
             </w:pPr>
-            <w:r>
-              <w:rPr>
-                <w:rFonts w:eastAsia="Times New Roman" w:cstheme="minorHAnsi"/>
-                <w:lang w:val="ru-RU" w:eastAsia="ru-RU"/>
-              </w:rPr>
-              <w:t xml:space="preserve">Название (допустимое количество символов от 5 до 50, допустимые символы: </w:t>
+            <w:proofErr w:type="gramStart"/>
+            <w:r>
+              <w:rPr>
+                <w:rFonts w:eastAsia="Times New Roman" w:cstheme="minorHAnsi"/>
+                <w:lang w:val="ru-RU" w:eastAsia="ru-RU"/>
+              </w:rPr>
+              <w:t>Название (допустимое количество символов от 5 до 50, допустимые символы:</w:t>
+            </w:r>
+            <w:proofErr w:type="gramEnd"/>
+            <w:r>
+              <w:rPr>
+                <w:rFonts w:eastAsia="Times New Roman" w:cstheme="minorHAnsi"/>
+                <w:lang w:val="ru-RU" w:eastAsia="ru-RU"/>
+              </w:rPr>
+              <w:t xml:space="preserve"> </w:t>
             </w:r>
             <w:r>
               <w:rPr>
@@ -716,7 +796,23 @@
                 <w:rFonts w:eastAsia="Times New Roman" w:cstheme="minorHAnsi"/>
                 <w:lang w:val="ru-RU" w:eastAsia="ru-RU"/>
               </w:rPr>
-              <w:t xml:space="preserve"> , А-Я , а-я , 0-9 , _ , - , пробел)</w:t>
+              <w:t xml:space="preserve"> , А-Я , </w:t>
+            </w:r>
+            <w:proofErr w:type="spellStart"/>
+            <w:r>
+              <w:rPr>
+                <w:rFonts w:eastAsia="Times New Roman" w:cstheme="minorHAnsi"/>
+                <w:lang w:val="ru-RU" w:eastAsia="ru-RU"/>
+              </w:rPr>
+              <w:t>а-я</w:t>
+            </w:r>
+            <w:proofErr w:type="spellEnd"/>
+            <w:r>
+              <w:rPr>
+                <w:rFonts w:eastAsia="Times New Roman" w:cstheme="minorHAnsi"/>
+                <w:lang w:val="ru-RU" w:eastAsia="ru-RU"/>
+              </w:rPr>
+              <w:t xml:space="preserve"> , 0-9 , _ , - , пробел)</w:t>
             </w:r>
           </w:p>
           <w:p>
@@ -731,12 +827,21 @@
                 <w:lang w:val="ru-RU" w:eastAsia="ru-RU"/>
               </w:rPr>
             </w:pPr>
-            <w:r>
-              <w:rPr>
-                <w:rFonts w:eastAsia="Times New Roman" w:cstheme="minorHAnsi"/>
-                <w:lang w:val="ru-RU" w:eastAsia="ru-RU"/>
-              </w:rPr>
-              <w:t xml:space="preserve">Сокращенное название (допустимое количество символов от 2 до 40, допустимые символы: </w:t>
+            <w:proofErr w:type="gramStart"/>
+            <w:r>
+              <w:rPr>
+                <w:rFonts w:eastAsia="Times New Roman" w:cstheme="minorHAnsi"/>
+                <w:lang w:val="ru-RU" w:eastAsia="ru-RU"/>
+              </w:rPr>
+              <w:t>Сокращенное название (допустимое количество символов от 2 до 40, допустимые символы:</w:t>
+            </w:r>
+            <w:proofErr w:type="gramEnd"/>
+            <w:r>
+              <w:rPr>
+                <w:rFonts w:eastAsia="Times New Roman" w:cstheme="minorHAnsi"/>
+                <w:lang w:val="ru-RU" w:eastAsia="ru-RU"/>
+              </w:rPr>
+              <w:t xml:space="preserve"> </w:t>
             </w:r>
             <w:r>
               <w:rPr>
@@ -792,7 +897,23 @@
                 <w:rFonts w:eastAsia="Times New Roman" w:cstheme="minorHAnsi"/>
                 <w:lang w:val="ru-RU" w:eastAsia="ru-RU"/>
               </w:rPr>
-              <w:t xml:space="preserve"> , А-Я , а-я , 0-9 , _ , - , пробел)</w:t>
+              <w:t xml:space="preserve"> , А-Я , </w:t>
+            </w:r>
+            <w:proofErr w:type="spellStart"/>
+            <w:r>
+              <w:rPr>
+                <w:rFonts w:eastAsia="Times New Roman" w:cstheme="minorHAnsi"/>
+                <w:lang w:val="ru-RU" w:eastAsia="ru-RU"/>
+              </w:rPr>
+              <w:t>а-я</w:t>
+            </w:r>
+            <w:proofErr w:type="spellEnd"/>
+            <w:r>
+              <w:rPr>
+                <w:rFonts w:eastAsia="Times New Roman" w:cstheme="minorHAnsi"/>
+                <w:lang w:val="ru-RU" w:eastAsia="ru-RU"/>
+              </w:rPr>
+              <w:t xml:space="preserve"> , 0-9 , _ , - , пробел)</w:t>
             </w:r>
           </w:p>
           <w:p>
@@ -807,6 +928,7 @@
                 <w:lang w:val="ru-RU" w:eastAsia="ru-RU"/>
               </w:rPr>
             </w:pPr>
+            <w:proofErr w:type="gramStart"/>
             <w:r>
               <w:rPr>
                 <w:rFonts w:eastAsia="Times New Roman" w:cstheme="minorHAnsi"/>
@@ -826,7 +948,15 @@
                 <w:rFonts w:eastAsia="Times New Roman" w:cstheme="minorHAnsi"/>
                 <w:lang w:val="ru-RU" w:eastAsia="ru-RU"/>
               </w:rPr>
-              <w:t xml:space="preserve">допустимое количество символов от 10 до 255, допустимые символы: </w:t>
+              <w:t>допустимое количество символов от 10 до 255, допустимые символы:</w:t>
+            </w:r>
+            <w:proofErr w:type="gramEnd"/>
+            <w:r>
+              <w:rPr>
+                <w:rFonts w:eastAsia="Times New Roman" w:cstheme="minorHAnsi"/>
+                <w:lang w:val="ru-RU" w:eastAsia="ru-RU"/>
+              </w:rPr>
+              <w:t xml:space="preserve"> </w:t>
             </w:r>
             <w:r>
               <w:rPr>
@@ -842,6 +972,7 @@
               </w:rPr>
               <w:t>-</w:t>
             </w:r>
+            <w:proofErr w:type="gramStart"/>
             <w:r>
               <w:rPr>
                 <w:rFonts w:eastAsia="Times New Roman" w:cstheme="minorHAnsi"/>
@@ -854,7 +985,15 @@
                 <w:rFonts w:eastAsia="Times New Roman" w:cstheme="minorHAnsi"/>
                 <w:lang w:val="ru-RU" w:eastAsia="ru-RU"/>
               </w:rPr>
-              <w:t xml:space="preserve"> , </w:t>
+              <w:t xml:space="preserve"> ,</w:t>
+            </w:r>
+            <w:proofErr w:type="gramEnd"/>
+            <w:r>
+              <w:rPr>
+                <w:rFonts w:eastAsia="Times New Roman" w:cstheme="minorHAnsi"/>
+                <w:lang w:val="ru-RU" w:eastAsia="ru-RU"/>
+              </w:rPr>
+              <w:t xml:space="preserve"> </w:t>
             </w:r>
             <w:r>
               <w:rPr>
@@ -882,7 +1021,39 @@
                 <w:rFonts w:eastAsia="Times New Roman" w:cstheme="minorHAnsi"/>
                 <w:lang w:val="ru-RU" w:eastAsia="ru-RU"/>
               </w:rPr>
-              <w:t xml:space="preserve"> , А-Я , а-я , 0-9 , _ , - , ! , ? , запятая , точка , пробел)</w:t>
+              <w:t xml:space="preserve"> , А-Я , </w:t>
+            </w:r>
+            <w:proofErr w:type="spellStart"/>
+            <w:r>
+              <w:rPr>
+                <w:rFonts w:eastAsia="Times New Roman" w:cstheme="minorHAnsi"/>
+                <w:lang w:val="ru-RU" w:eastAsia="ru-RU"/>
+              </w:rPr>
+              <w:t>а-я</w:t>
+            </w:r>
+            <w:proofErr w:type="spellEnd"/>
+            <w:r>
+              <w:rPr>
+                <w:rFonts w:eastAsia="Times New Roman" w:cstheme="minorHAnsi"/>
+                <w:lang w:val="ru-RU" w:eastAsia="ru-RU"/>
+              </w:rPr>
+              <w:t xml:space="preserve"> , 0-9 , _ , - , ! , ? , запятая</w:t>
+            </w:r>
+            <w:proofErr w:type="gramStart"/>
+            <w:r>
+              <w:rPr>
+                <w:rFonts w:eastAsia="Times New Roman" w:cstheme="minorHAnsi"/>
+                <w:lang w:val="ru-RU" w:eastAsia="ru-RU"/>
+              </w:rPr>
+              <w:t xml:space="preserve"> ,</w:t>
+            </w:r>
+            <w:proofErr w:type="gramEnd"/>
+            <w:r>
+              <w:rPr>
+                <w:rFonts w:eastAsia="Times New Roman" w:cstheme="minorHAnsi"/>
+                <w:lang w:val="ru-RU" w:eastAsia="ru-RU"/>
+              </w:rPr>
+              <w:t xml:space="preserve"> точка , пробел)</w:t>
             </w:r>
           </w:p>
           <w:p>
@@ -916,13 +1087,47 @@
               </w:rPr>
               <w:t xml:space="preserve">     </w:t>
             </w:r>
+            <w:proofErr w:type="spellStart"/>
             <w:r>
               <w:rPr>
                 <w:rFonts w:eastAsia="Times New Roman" w:cstheme="minorHAnsi"/>
                 <w:lang w:eastAsia="ru-RU"/>
               </w:rPr>
-              <w:t>Форма ввода задачи</w:t>
-            </w:r>
+              <w:t>Форма</w:t>
+            </w:r>
+            <w:proofErr w:type="spellEnd"/>
+            <w:r>
+              <w:rPr>
+                <w:rFonts w:eastAsia="Times New Roman" w:cstheme="minorHAnsi"/>
+                <w:lang w:eastAsia="ru-RU"/>
+              </w:rPr>
+              <w:t xml:space="preserve"> </w:t>
+            </w:r>
+            <w:proofErr w:type="spellStart"/>
+            <w:r>
+              <w:rPr>
+                <w:rFonts w:eastAsia="Times New Roman" w:cstheme="minorHAnsi"/>
+                <w:lang w:eastAsia="ru-RU"/>
+              </w:rPr>
+              <w:t>ввода</w:t>
+            </w:r>
+            <w:proofErr w:type="spellEnd"/>
+            <w:r>
+              <w:rPr>
+                <w:rFonts w:eastAsia="Times New Roman" w:cstheme="minorHAnsi"/>
+                <w:lang w:eastAsia="ru-RU"/>
+              </w:rPr>
+              <w:t xml:space="preserve"> </w:t>
+            </w:r>
+            <w:proofErr w:type="spellStart"/>
+            <w:r>
+              <w:rPr>
+                <w:rFonts w:eastAsia="Times New Roman" w:cstheme="minorHAnsi"/>
+                <w:lang w:eastAsia="ru-RU"/>
+              </w:rPr>
+              <w:t>задачи</w:t>
+            </w:r>
+            <w:proofErr w:type="spellEnd"/>
           </w:p>
           <w:p>
             <w:pPr>
@@ -938,12 +1143,21 @@
               </w:rPr>
               <w:t xml:space="preserve">                     </w:t>
             </w:r>
+            <w:proofErr w:type="spellStart"/>
             <w:r>
               <w:rPr>
                 <w:rFonts w:eastAsia="Times New Roman" w:cstheme="minorHAnsi"/>
                 <w:lang w:eastAsia="ru-RU"/>
               </w:rPr>
-              <w:t>Поля:</w:t>
+              <w:t>Поля</w:t>
+            </w:r>
+            <w:proofErr w:type="spellEnd"/>
+            <w:r>
+              <w:rPr>
+                <w:rFonts w:eastAsia="Times New Roman" w:cstheme="minorHAnsi"/>
+                <w:lang w:eastAsia="ru-RU"/>
+              </w:rPr>
+              <w:t>:</w:t>
             </w:r>
           </w:p>
           <w:p>
@@ -958,6 +1172,7 @@
                 <w:lang w:val="ru-RU" w:eastAsia="ru-RU"/>
               </w:rPr>
             </w:pPr>
+            <w:proofErr w:type="gramStart"/>
             <w:r>
               <w:rPr>
                 <w:rFonts w:eastAsia="Times New Roman" w:cstheme="minorHAnsi"/>
@@ -970,7 +1185,15 @@
                 <w:rFonts w:cstheme="minorHAnsi"/>
                 <w:lang w:val="ru-RU"/>
               </w:rPr>
-              <w:t xml:space="preserve"> (допустимое количество символов от 2 до 255, допустимые символы: </w:t>
+              <w:t xml:space="preserve"> (допустимое количество символов от 2 до 255, допустимые символы:</w:t>
+            </w:r>
+            <w:proofErr w:type="gramEnd"/>
+            <w:r>
+              <w:rPr>
+                <w:rFonts w:cstheme="minorHAnsi"/>
+                <w:lang w:val="ru-RU"/>
+              </w:rPr>
+              <w:t xml:space="preserve"> </w:t>
             </w:r>
             <w:r>
               <w:rPr>
@@ -1022,7 +1245,23 @@
                 <w:rFonts w:cstheme="minorHAnsi"/>
                 <w:lang w:val="ru-RU"/>
               </w:rPr>
-              <w:t xml:space="preserve"> , А-Я , а-я , 0-9 , _ , - , пробел)</w:t>
+              <w:t xml:space="preserve"> , А-Я , </w:t>
+            </w:r>
+            <w:proofErr w:type="spellStart"/>
+            <w:r>
+              <w:rPr>
+                <w:rFonts w:cstheme="minorHAnsi"/>
+                <w:lang w:val="ru-RU"/>
+              </w:rPr>
+              <w:t>а-я</w:t>
+            </w:r>
+            <w:proofErr w:type="spellEnd"/>
+            <w:r>
+              <w:rPr>
+                <w:rFonts w:cstheme="minorHAnsi"/>
+                <w:lang w:val="ru-RU"/>
+              </w:rPr>
+              <w:t xml:space="preserve"> , 0-9 , _ , - , пробел)</w:t>
             </w:r>
           </w:p>
           <w:p>
@@ -1049,13 +1288,47 @@
               </w:rPr>
               <w:t xml:space="preserve">        </w:t>
             </w:r>
+            <w:proofErr w:type="spellStart"/>
             <w:r>
               <w:rPr>
                 <w:rFonts w:eastAsia="Times New Roman" w:cstheme="minorHAnsi"/>
                 <w:lang w:eastAsia="ru-RU"/>
               </w:rPr>
-              <w:t>Форма ввода персоны</w:t>
-            </w:r>
+              <w:t>Форма</w:t>
+            </w:r>
+            <w:proofErr w:type="spellEnd"/>
+            <w:r>
+              <w:rPr>
+                <w:rFonts w:eastAsia="Times New Roman" w:cstheme="minorHAnsi"/>
+                <w:lang w:eastAsia="ru-RU"/>
+              </w:rPr>
+              <w:t xml:space="preserve"> </w:t>
+            </w:r>
+            <w:proofErr w:type="spellStart"/>
+            <w:r>
+              <w:rPr>
+                <w:rFonts w:eastAsia="Times New Roman" w:cstheme="minorHAnsi"/>
+                <w:lang w:eastAsia="ru-RU"/>
+              </w:rPr>
+              <w:t>ввода</w:t>
+            </w:r>
+            <w:proofErr w:type="spellEnd"/>
+            <w:r>
+              <w:rPr>
+                <w:rFonts w:eastAsia="Times New Roman" w:cstheme="minorHAnsi"/>
+                <w:lang w:eastAsia="ru-RU"/>
+              </w:rPr>
+              <w:t xml:space="preserve"> </w:t>
+            </w:r>
+            <w:proofErr w:type="spellStart"/>
+            <w:r>
+              <w:rPr>
+                <w:rFonts w:eastAsia="Times New Roman" w:cstheme="minorHAnsi"/>
+                <w:lang w:eastAsia="ru-RU"/>
+              </w:rPr>
+              <w:t>персоны</w:t>
+            </w:r>
+            <w:proofErr w:type="spellEnd"/>
           </w:p>
           <w:p>
             <w:pPr>
@@ -1072,12 +1345,21 @@
               </w:rPr>
               <w:t xml:space="preserve">          </w:t>
             </w:r>
+            <w:proofErr w:type="spellStart"/>
             <w:r>
               <w:rPr>
                 <w:rFonts w:eastAsia="Times New Roman" w:cstheme="minorHAnsi"/>
                 <w:lang w:eastAsia="ru-RU"/>
               </w:rPr>
-              <w:t>Поля:</w:t>
+              <w:t>Поля</w:t>
+            </w:r>
+            <w:proofErr w:type="spellEnd"/>
+            <w:r>
+              <w:rPr>
+                <w:rFonts w:eastAsia="Times New Roman" w:cstheme="minorHAnsi"/>
+                <w:lang w:eastAsia="ru-RU"/>
+              </w:rPr>
+              <w:t>:</w:t>
             </w:r>
           </w:p>
           <w:p>
@@ -1092,12 +1374,21 @@
                 <w:lang w:val="ru-RU" w:eastAsia="ru-RU"/>
               </w:rPr>
             </w:pPr>
-            <w:r>
-              <w:rPr>
-                <w:rFonts w:eastAsia="Times New Roman" w:cstheme="minorHAnsi"/>
-                <w:lang w:val="ru-RU" w:eastAsia="ru-RU"/>
-              </w:rPr>
-              <w:t xml:space="preserve">Фамилия (допустимое количество символов от 2 до 30, допустимые символы: </w:t>
+            <w:proofErr w:type="gramStart"/>
+            <w:r>
+              <w:rPr>
+                <w:rFonts w:eastAsia="Times New Roman" w:cstheme="minorHAnsi"/>
+                <w:lang w:val="ru-RU" w:eastAsia="ru-RU"/>
+              </w:rPr>
+              <w:t>Фамилия (допустимое количество символов от 2 до 30, допустимые символы:</w:t>
+            </w:r>
+            <w:proofErr w:type="gramEnd"/>
+            <w:r>
+              <w:rPr>
+                <w:rFonts w:eastAsia="Times New Roman" w:cstheme="minorHAnsi"/>
+                <w:lang w:val="ru-RU" w:eastAsia="ru-RU"/>
+              </w:rPr>
+              <w:t xml:space="preserve"> </w:t>
             </w:r>
             <w:r>
               <w:rPr>
@@ -1153,7 +1444,23 @@
                 <w:rFonts w:eastAsia="Times New Roman" w:cstheme="minorHAnsi"/>
                 <w:lang w:val="ru-RU" w:eastAsia="ru-RU"/>
               </w:rPr>
-              <w:t xml:space="preserve"> , А-Я , а-я , 0-9 , -)</w:t>
+              <w:t xml:space="preserve"> , А-Я , </w:t>
+            </w:r>
+            <w:proofErr w:type="spellStart"/>
+            <w:r>
+              <w:rPr>
+                <w:rFonts w:eastAsia="Times New Roman" w:cstheme="minorHAnsi"/>
+                <w:lang w:val="ru-RU" w:eastAsia="ru-RU"/>
+              </w:rPr>
+              <w:t>а-я</w:t>
+            </w:r>
+            <w:proofErr w:type="spellEnd"/>
+            <w:r>
+              <w:rPr>
+                <w:rFonts w:eastAsia="Times New Roman" w:cstheme="minorHAnsi"/>
+                <w:lang w:val="ru-RU" w:eastAsia="ru-RU"/>
+              </w:rPr>
+              <w:t xml:space="preserve"> , 0-9 , -)</w:t>
             </w:r>
           </w:p>
           <w:p>
@@ -1168,6 +1475,7 @@
                 <w:lang w:val="ru-RU" w:eastAsia="ru-RU"/>
               </w:rPr>
             </w:pPr>
+            <w:proofErr w:type="gramStart"/>
             <w:r>
               <w:rPr>
                 <w:rFonts w:eastAsia="Times New Roman" w:cstheme="minorHAnsi"/>
@@ -1180,7 +1488,15 @@
                 <w:rFonts w:cstheme="minorHAnsi"/>
                 <w:lang w:val="ru-RU"/>
               </w:rPr>
-              <w:t xml:space="preserve">допустимое количество символов от 2 до 30, допустимые символы: </w:t>
+              <w:t>допустимое количество символов от 2 до 30, допустимые символы:</w:t>
+            </w:r>
+            <w:proofErr w:type="gramEnd"/>
+            <w:r>
+              <w:rPr>
+                <w:rFonts w:cstheme="minorHAnsi"/>
+                <w:lang w:val="ru-RU"/>
+              </w:rPr>
+              <w:t xml:space="preserve"> </w:t>
             </w:r>
             <w:r>
               <w:rPr>
@@ -1232,7 +1548,23 @@
                 <w:rFonts w:cstheme="minorHAnsi"/>
                 <w:lang w:val="ru-RU"/>
               </w:rPr>
-              <w:t xml:space="preserve"> , А-Я , а-я , 0-9 , -)</w:t>
+              <w:t xml:space="preserve"> , А-Я , </w:t>
+            </w:r>
+            <w:proofErr w:type="spellStart"/>
+            <w:r>
+              <w:rPr>
+                <w:rFonts w:cstheme="minorHAnsi"/>
+                <w:lang w:val="ru-RU"/>
+              </w:rPr>
+              <w:t>а-я</w:t>
+            </w:r>
+            <w:proofErr w:type="spellEnd"/>
+            <w:r>
+              <w:rPr>
+                <w:rFonts w:cstheme="minorHAnsi"/>
+                <w:lang w:val="ru-RU"/>
+              </w:rPr>
+              <w:t xml:space="preserve"> , 0-9 , -)</w:t>
             </w:r>
           </w:p>
           <w:p>
@@ -1247,6 +1579,7 @@
                 <w:lang w:val="ru-RU" w:eastAsia="ru-RU"/>
               </w:rPr>
             </w:pPr>
+            <w:proofErr w:type="gramStart"/>
             <w:r>
               <w:rPr>
                 <w:rFonts w:eastAsia="Times New Roman" w:cstheme="minorHAnsi"/>
@@ -1259,7 +1592,15 @@
                 <w:rFonts w:cstheme="minorHAnsi"/>
                 <w:lang w:val="ru-RU"/>
               </w:rPr>
-              <w:t xml:space="preserve">допустимое количество символов от 2 до 30, допустимые символы: </w:t>
+              <w:t>допустимое количество символов от 2 до 30, допустимые символы:</w:t>
+            </w:r>
+            <w:proofErr w:type="gramEnd"/>
+            <w:r>
+              <w:rPr>
+                <w:rFonts w:cstheme="minorHAnsi"/>
+                <w:lang w:val="ru-RU"/>
+              </w:rPr>
+              <w:t xml:space="preserve"> </w:t>
             </w:r>
             <w:r>
               <w:rPr>
@@ -1311,7 +1652,23 @@
                 <w:rFonts w:cstheme="minorHAnsi"/>
                 <w:lang w:val="ru-RU"/>
               </w:rPr>
-              <w:t xml:space="preserve"> , А-Я , а-я , 0-9 , -)</w:t>
+              <w:t xml:space="preserve"> , А-Я , </w:t>
+            </w:r>
+            <w:proofErr w:type="spellStart"/>
+            <w:r>
+              <w:rPr>
+                <w:rFonts w:cstheme="minorHAnsi"/>
+                <w:lang w:val="ru-RU"/>
+              </w:rPr>
+              <w:t>а-я</w:t>
+            </w:r>
+            <w:proofErr w:type="spellEnd"/>
+            <w:r>
+              <w:rPr>
+                <w:rFonts w:cstheme="minorHAnsi"/>
+                <w:lang w:val="ru-RU"/>
+              </w:rPr>
+              <w:t xml:space="preserve"> , 0-9 , -)</w:t>
             </w:r>
           </w:p>
           <w:p>
@@ -1326,12 +1683,21 @@
                 <w:lang w:val="ru-RU" w:eastAsia="ru-RU"/>
               </w:rPr>
             </w:pPr>
-            <w:r>
-              <w:rPr>
-                <w:rFonts w:eastAsia="Times New Roman" w:cstheme="minorHAnsi"/>
-                <w:lang w:val="ru-RU" w:eastAsia="ru-RU"/>
-              </w:rPr>
-              <w:t xml:space="preserve">Должность (допустимое количество символов от 2 до 50, допустимые символы: </w:t>
+            <w:proofErr w:type="gramStart"/>
+            <w:r>
+              <w:rPr>
+                <w:rFonts w:eastAsia="Times New Roman" w:cstheme="minorHAnsi"/>
+                <w:lang w:val="ru-RU" w:eastAsia="ru-RU"/>
+              </w:rPr>
+              <w:t>Должность (допустимое количество символов от 2 до 50, допустимые символы:</w:t>
+            </w:r>
+            <w:proofErr w:type="gramEnd"/>
+            <w:r>
+              <w:rPr>
+                <w:rFonts w:eastAsia="Times New Roman" w:cstheme="minorHAnsi"/>
+                <w:lang w:val="ru-RU" w:eastAsia="ru-RU"/>
+              </w:rPr>
+              <w:t xml:space="preserve"> </w:t>
             </w:r>
             <w:r>
               <w:rPr>
@@ -1347,6 +1713,7 @@
               </w:rPr>
               <w:t>-</w:t>
             </w:r>
+            <w:proofErr w:type="gramStart"/>
             <w:r>
               <w:rPr>
                 <w:rFonts w:eastAsia="Times New Roman" w:cstheme="minorHAnsi"/>
@@ -1359,7 +1726,15 @@
                 <w:rFonts w:eastAsia="Times New Roman" w:cstheme="minorHAnsi"/>
                 <w:lang w:val="ru-RU" w:eastAsia="ru-RU"/>
               </w:rPr>
-              <w:t xml:space="preserve"> , </w:t>
+              <w:t xml:space="preserve"> ,</w:t>
+            </w:r>
+            <w:proofErr w:type="gramEnd"/>
+            <w:r>
+              <w:rPr>
+                <w:rFonts w:eastAsia="Times New Roman" w:cstheme="minorHAnsi"/>
+                <w:lang w:val="ru-RU" w:eastAsia="ru-RU"/>
+              </w:rPr>
+              <w:t xml:space="preserve"> </w:t>
             </w:r>
             <w:r>
               <w:rPr>
@@ -1387,7 +1762,23 @@
                 <w:rFonts w:eastAsia="Times New Roman" w:cstheme="minorHAnsi"/>
                 <w:lang w:val="ru-RU" w:eastAsia="ru-RU"/>
               </w:rPr>
-              <w:t xml:space="preserve"> , А-Я , а-я , 0-9 , - , . , \)</w:t>
+              <w:t xml:space="preserve"> , А-Я , </w:t>
+            </w:r>
+            <w:proofErr w:type="spellStart"/>
+            <w:r>
+              <w:rPr>
+                <w:rFonts w:eastAsia="Times New Roman" w:cstheme="minorHAnsi"/>
+                <w:lang w:val="ru-RU" w:eastAsia="ru-RU"/>
+              </w:rPr>
+              <w:t>а-я</w:t>
+            </w:r>
+            <w:proofErr w:type="spellEnd"/>
+            <w:r>
+              <w:rPr>
+                <w:rFonts w:eastAsia="Times New Roman" w:cstheme="minorHAnsi"/>
+                <w:lang w:val="ru-RU" w:eastAsia="ru-RU"/>
+              </w:rPr>
+              <w:t xml:space="preserve"> , 0-9 , - , . , \)</w:t>
             </w:r>
           </w:p>
           <w:p>
@@ -1570,7 +1961,49 @@
               <w:rPr>
                 <w:lang w:val="ru-RU"/>
               </w:rPr>
-              <w:t>не описаны условия отображения перечня проектов и задач. Например, если это должен быть скролл-бар, то какое количество видимых элементов до применения функции. Если это переход на страницы, то какое количество элементов на странице \ количество страниц</w:t>
+              <w:t xml:space="preserve">не описаны условия отображения перечня проектов и задач. Например, если это должен быть </w:t>
+            </w:r>
+            <w:proofErr w:type="spellStart"/>
+            <w:r>
+              <w:rPr>
+                <w:lang w:val="ru-RU"/>
+              </w:rPr>
+              <w:t>скролл-бар</w:t>
+            </w:r>
+            <w:proofErr w:type="spellEnd"/>
+            <w:r>
+              <w:rPr>
+                <w:lang w:val="ru-RU"/>
+              </w:rPr>
+              <w:t xml:space="preserve">, </w:t>
+            </w:r>
+            <w:proofErr w:type="gramStart"/>
+            <w:r>
+              <w:rPr>
+                <w:lang w:val="ru-RU"/>
+              </w:rPr>
+              <w:t>то</w:t>
+            </w:r>
+            <w:proofErr w:type="gramEnd"/>
+            <w:r>
+              <w:rPr>
+                <w:lang w:val="ru-RU"/>
+              </w:rPr>
+              <w:t xml:space="preserve"> какое количество видимых элементов до применения функции. Если это переход на страницы, </w:t>
+            </w:r>
+            <w:proofErr w:type="gramStart"/>
+            <w:r>
+              <w:rPr>
+                <w:lang w:val="ru-RU"/>
+              </w:rPr>
+              <w:t>то</w:t>
+            </w:r>
+            <w:proofErr w:type="gramEnd"/>
+            <w:r>
+              <w:rPr>
+                <w:lang w:val="ru-RU"/>
+              </w:rPr>
+              <w:t xml:space="preserve"> какое количество элементов на странице \ количество страниц</w:t>
             </w:r>
           </w:p>
         </w:tc>
@@ -1653,7 +2086,21 @@
               <w:rPr>
                 <w:lang w:val="ru-RU"/>
               </w:rPr>
-              <w:t xml:space="preserve">Необходимо уточнить условия отображения валидационных и информационных сообщений: в </w:t>
+              <w:t xml:space="preserve">Необходимо уточнить условия отображения </w:t>
+            </w:r>
+            <w:proofErr w:type="spellStart"/>
+            <w:r>
+              <w:rPr>
+                <w:lang w:val="ru-RU"/>
+              </w:rPr>
+              <w:t>валидационных</w:t>
+            </w:r>
+            <w:proofErr w:type="spellEnd"/>
+            <w:r>
+              <w:rPr>
+                <w:lang w:val="ru-RU"/>
+              </w:rPr>
+              <w:t xml:space="preserve"> и информационных сообщений: в </w:t>
             </w:r>
             <w:r>
               <w:rPr>
@@ -1671,7 +2118,35 @@
               <w:rPr>
                 <w:lang w:val="ru-RU"/>
               </w:rPr>
-              <w:t>не указаны условия отображения валидационных сообщений при использовании команд «Сохранить», «Отмена», «Удалить», а также информационно- вспомогательных сообщений (например, об успешности либо ошибке)</w:t>
+              <w:t xml:space="preserve">не указаны условия отображения </w:t>
+            </w:r>
+            <w:proofErr w:type="spellStart"/>
+            <w:r>
+              <w:rPr>
+                <w:lang w:val="ru-RU"/>
+              </w:rPr>
+              <w:t>валидационных</w:t>
+            </w:r>
+            <w:proofErr w:type="spellEnd"/>
+            <w:r>
+              <w:rPr>
+                <w:lang w:val="ru-RU"/>
+              </w:rPr>
+              <w:t xml:space="preserve"> сообщений при использовании команд «Сохранить», «Отмена», «Удалить», а также информационн</w:t>
+            </w:r>
+            <w:proofErr w:type="gramStart"/>
+            <w:r>
+              <w:rPr>
+                <w:lang w:val="ru-RU"/>
+              </w:rPr>
+              <w:t>о-</w:t>
+            </w:r>
+            <w:proofErr w:type="gramEnd"/>
+            <w:r>
+              <w:rPr>
+                <w:lang w:val="ru-RU"/>
+              </w:rPr>
+              <w:t xml:space="preserve"> вспомогательных сообщений (например, об успешности либо ошибке)</w:t>
             </w:r>
           </w:p>
         </w:tc>
@@ -1778,7 +2253,37 @@
               <w:rPr>
                 <w:lang w:val="ru-RU"/>
               </w:rPr>
-              <w:t>не указан принцип указания статуса задачи. Например, перечень с чек-боксами либо радио баттон, либо выбор из перечня возможных опций</w:t>
+              <w:t xml:space="preserve">не указан принцип указания статуса задачи. Например, перечень с </w:t>
+            </w:r>
+            <w:proofErr w:type="spellStart"/>
+            <w:proofErr w:type="gramStart"/>
+            <w:r>
+              <w:rPr>
+                <w:lang w:val="ru-RU"/>
+              </w:rPr>
+              <w:t>чек-боксами</w:t>
+            </w:r>
+            <w:proofErr w:type="spellEnd"/>
+            <w:proofErr w:type="gramEnd"/>
+            <w:r>
+              <w:rPr>
+                <w:lang w:val="ru-RU"/>
+              </w:rPr>
+              <w:t xml:space="preserve"> либо радио </w:t>
+            </w:r>
+            <w:proofErr w:type="spellStart"/>
+            <w:r>
+              <w:rPr>
+                <w:lang w:val="ru-RU"/>
+              </w:rPr>
+              <w:t>баттон</w:t>
+            </w:r>
+            <w:proofErr w:type="spellEnd"/>
+            <w:r>
+              <w:rPr>
+                <w:lang w:val="ru-RU"/>
+              </w:rPr>
+              <w:t>, либо выбор из перечня возможных опций</w:t>
             </w:r>
           </w:p>
         </w:tc>
@@ -1918,12 +2423,37 @@
               </w:rPr>
               <w:t>M</w:t>
             </w:r>
-            <w:r>
-              <w:rPr>
-                <w:rFonts w:cstheme="minorHAnsi"/>
-                <w:lang w:val="ru-RU"/>
-              </w:rPr>
-              <w:t>аска дд.мм.гггг.  Ввод допустим вручную и с помощью выбора даты в календаре</w:t>
+            <w:proofErr w:type="spellStart"/>
+            <w:r>
+              <w:rPr>
+                <w:rFonts w:cstheme="minorHAnsi"/>
+                <w:lang w:val="ru-RU"/>
+              </w:rPr>
+              <w:t>аска</w:t>
+            </w:r>
+            <w:proofErr w:type="spellEnd"/>
+            <w:r>
+              <w:rPr>
+                <w:rFonts w:cstheme="minorHAnsi"/>
+                <w:lang w:val="ru-RU"/>
+              </w:rPr>
+              <w:t xml:space="preserve"> </w:t>
+            </w:r>
+            <w:proofErr w:type="spellStart"/>
+            <w:r>
+              <w:rPr>
+                <w:rFonts w:cstheme="minorHAnsi"/>
+                <w:lang w:val="ru-RU"/>
+              </w:rPr>
+              <w:t>дд.мм.гггг</w:t>
+            </w:r>
+            <w:proofErr w:type="spellEnd"/>
+            <w:r>
+              <w:rPr>
+                <w:rFonts w:cstheme="minorHAnsi"/>
+                <w:lang w:val="ru-RU"/>
+              </w:rPr>
+              <w:t>.  Ввод допустим вручную и с помощью выбора даты в календаре</w:t>
             </w:r>
             <w:r>
               <w:rPr>
@@ -2240,7 +2770,21 @@
               <w:rPr>
                 <w:lang w:val="ru-RU"/>
               </w:rPr>
-              <w:t>полноценно не описан механизм действия команды «Удалить». Например, возможность удаления части проекта, всего проекта, отображение валидационного окна и возможных команд – «Подтверждаю», «Отмена»</w:t>
+              <w:t xml:space="preserve">полноценно не описан механизм действия команды «Удалить». Например, возможность удаления части проекта, всего проекта, отображение </w:t>
+            </w:r>
+            <w:proofErr w:type="spellStart"/>
+            <w:r>
+              <w:rPr>
+                <w:lang w:val="ru-RU"/>
+              </w:rPr>
+              <w:t>валидационного</w:t>
+            </w:r>
+            <w:proofErr w:type="spellEnd"/>
+            <w:r>
+              <w:rPr>
+                <w:lang w:val="ru-RU"/>
+              </w:rPr>
+              <w:t xml:space="preserve"> окна и возможных команд – «Подтверждаю», «Отмена»</w:t>
             </w:r>
           </w:p>
         </w:tc>
@@ -2473,6 +3017,7 @@
               <w:rPr>
                 <w:lang w:val="ru-RU"/>
               </w:rPr>
+              <w:lastRenderedPageBreak/>
               <w:t xml:space="preserve">15 </w:t>
             </w:r>
           </w:p>
@@ -2634,7 +3179,21 @@
               <w:rPr>
                 <w:lang w:val="ru-RU"/>
               </w:rPr>
-              <w:t>е начата | В процессе | Завершена | Отложена</w:t>
+              <w:t>е начата</w:t>
+            </w:r>
+            <w:proofErr w:type="gramStart"/>
+            <w:r>
+              <w:rPr>
+                <w:lang w:val="ru-RU"/>
+              </w:rPr>
+              <w:t xml:space="preserve"> | В</w:t>
+            </w:r>
+            <w:proofErr w:type="gramEnd"/>
+            <w:r>
+              <w:rPr>
+                <w:lang w:val="ru-RU"/>
+              </w:rPr>
+              <w:t xml:space="preserve"> процессе | Завершена | Отложена</w:t>
             </w:r>
             <w:r>
               <w:rPr>
@@ -2827,7 +3386,21 @@
               <w:rPr>
                 <w:lang w:val="ru-RU"/>
               </w:rPr>
-              <w:t>полноценно не описан механизм команды «Отмена» в форме ввода проекта, задачи либо персоны после изменения значений в формах. Например, отображение валидационного окна и возможных команд – «Подтверждаю», «Отмена»</w:t>
+              <w:t xml:space="preserve">полноценно не описан механизм команды «Отмена» в форме ввода проекта, задачи либо персоны после изменения значений в формах. Например, отображение </w:t>
+            </w:r>
+            <w:proofErr w:type="spellStart"/>
+            <w:r>
+              <w:rPr>
+                <w:lang w:val="ru-RU"/>
+              </w:rPr>
+              <w:t>валидационного</w:t>
+            </w:r>
+            <w:proofErr w:type="spellEnd"/>
+            <w:r>
+              <w:rPr>
+                <w:lang w:val="ru-RU"/>
+              </w:rPr>
+              <w:t xml:space="preserve"> окна и возможных команд – «Подтверждаю», «Отмена»</w:t>
             </w:r>
           </w:p>
         </w:tc>
@@ -2942,7 +3515,23 @@
                 <w:rFonts w:eastAsia="Times New Roman" w:cstheme="minorHAnsi"/>
                 <w:lang w:val="ru-RU" w:eastAsia="ru-RU"/>
               </w:rPr>
-              <w:t>Работа (количество времени необходимого для выполнения задачи, часы) Вводится вручную. Допустимое количество цифр от 1 до 9. Ввод символов не ограничен, но валидные для сохранения только цифры</w:t>
+              <w:t xml:space="preserve">Работа (количество времени необходимого для выполнения задачи, часы) Вводится вручную. Допустимое количество цифр от 1 до 9. Ввод символов не ограничен, но </w:t>
+            </w:r>
+            <w:proofErr w:type="spellStart"/>
+            <w:r>
+              <w:rPr>
+                <w:rFonts w:eastAsia="Times New Roman" w:cstheme="minorHAnsi"/>
+                <w:lang w:val="ru-RU" w:eastAsia="ru-RU"/>
+              </w:rPr>
+              <w:t>валидные</w:t>
+            </w:r>
+            <w:proofErr w:type="spellEnd"/>
+            <w:r>
+              <w:rPr>
+                <w:rFonts w:eastAsia="Times New Roman" w:cstheme="minorHAnsi"/>
+                <w:lang w:val="ru-RU" w:eastAsia="ru-RU"/>
+              </w:rPr>
+              <w:t xml:space="preserve"> для сохранения только цифры</w:t>
             </w:r>
           </w:p>
           <w:p>
@@ -3078,6 +3667,7 @@
               <w:rPr>
                 <w:lang w:val="ru-RU"/>
               </w:rPr>
+              <w:lastRenderedPageBreak/>
               <w:t>21</w:t>
             </w:r>
           </w:p>
@@ -3092,11 +3682,19 @@
                 <w:lang w:val="ru-RU"/>
               </w:rPr>
             </w:pPr>
-            <w:r>
-              <w:rPr>
-                <w:lang w:val="ru-RU"/>
-              </w:rPr>
-              <w:t>Основном функционал</w:t>
+            <w:proofErr w:type="gramStart"/>
+            <w:r>
+              <w:rPr>
+                <w:lang w:val="ru-RU"/>
+              </w:rPr>
+              <w:t>Основном</w:t>
+            </w:r>
+            <w:proofErr w:type="gramEnd"/>
+            <w:r>
+              <w:rPr>
+                <w:lang w:val="ru-RU"/>
+              </w:rPr>
+              <w:t xml:space="preserve"> функционал</w:t>
             </w:r>
           </w:p>
         </w:tc>
@@ -3576,6 +4174,13 @@
                 <w:lang w:val="ru-RU" w:eastAsia="ru-RU"/>
               </w:rPr>
             </w:pPr>
+            <w:r>
+              <w:rPr>
+                <w:rFonts w:eastAsia="Times New Roman" w:cstheme="minorHAnsi"/>
+                <w:lang w:val="ru-RU" w:eastAsia="ru-RU"/>
+              </w:rPr>
+              <w:t>Да, поле обязательное</w:t>
+            </w:r>
           </w:p>
         </w:tc>
       </w:tr>
@@ -3598,8 +4203,8 @@
 </file>
 
 <file path=word/numbering.xml><?xml version="1.0" encoding="utf-8"?>
-<w:numbering xmlns:wpc="http://schemas.microsoft.com/office/word/2010/wordprocessingCanvas" xmlns:cx="http://schemas.microsoft.com/office/drawing/2014/chartex" xmlns:cx1="http://schemas.microsoft.com/office/drawing/2015/9/8/chartex" xmlns:cx2="http://schemas.microsoft.com/office/drawing/2015/10/21/chartex" xmlns:cx3="http://schemas.microsoft.com/office/drawing/2016/5/9/chartex" xmlns:cx4="http://schemas.microsoft.com/office/drawing/2016/5/10/chartex" xmlns:cx5="http://schemas.microsoft.com/office/drawing/2016/5/11/chartex" xmlns:cx6="http://schemas.microsoft.com/office/drawing/2016/5/12/chartex" xmlns:cx7="http://schemas.microsoft.com/office/drawing/2016/5/13/chartex" xmlns:cx8="http://schemas.microsoft.com/office/drawing/2016/5/14/chartex" xmlns:mc="http://schemas.openxmlformats.org/markup-compatibility/2006" xmlns:aink="http://schemas.microsoft.com/office/drawing/2016/ink" xmlns:am3d="http://schemas.microsoft.com/office/drawing/2017/model3d" xmlns:o="urn:schemas-microsoft-com:office:office" xmlns:oel="http://schemas.microsoft.com/office/2019/extlst" xmlns:r="http://schemas.openxmlformats.org/officeDocument/2006/relationships" xmlns:m="http://schemas.openxmlformats.org/officeDocument/2006/math" xmlns:v="urn:schemas-microsoft-com:vml" xmlns:wp14="http://schemas.microsoft.com/office/word/2010/wordprocessingDrawing" xmlns:wp="http://schemas.openxmlformats.org/drawingml/2006/wordprocessingDrawing" xmlns:w10="urn:schemas-microsoft-com:office:word" xmlns:w="http://schemas.openxmlformats.org/wordprocessingml/2006/main" xmlns:w14="http://schemas.microsoft.com/office/word/2010/wordml" xmlns:w15="http://schemas.microsoft.com/office/word/2012/wordml" xmlns:w16cex="http://schemas.microsoft.com/office/word/2018/wordml/cex" xmlns:w16cid="http://schemas.microsoft.com/office/word/2016/wordml/cid" xmlns:w16="http://schemas.microsoft.com/office/word/2018/wordml" xmlns:w16du="http://schemas.microsoft.com/office/word/2023/wordml/word16du" xmlns:w16sdtdh="http://schemas.microsoft.com/office/word/2020/wordml/sdtdatahash" xmlns:w16se="http://schemas.microsoft.com/office/word/2015/wordml/symex" xmlns:wpg="http://schemas.microsoft.com/office/word/2010/wordprocessingGroup" xmlns:wpi="http://schemas.microsoft.com/office/word/2010/wordprocessingInk" xmlns:wne="http://schemas.microsoft.com/office/word/2006/wordml" xmlns:wps="http://schemas.microsoft.com/office/word/2010/wordprocessingShape" mc:Ignorable="w14 w15 w16se w16cid w16 w16cex w16sdtdh wp14">
-  <w:abstractNum w:abstractNumId="0" w15:restartNumberingAfterBreak="0">
+<w:numbering xmlns:ve="http://schemas.openxmlformats.org/markup-compatibility/2006" xmlns:o="urn:schemas-microsoft-com:office:office" xmlns:r="http://schemas.openxmlformats.org/officeDocument/2006/relationships" xmlns:m="http://schemas.openxmlformats.org/officeDocument/2006/math" xmlns:v="urn:schemas-microsoft-com:vml" xmlns:wp="http://schemas.openxmlformats.org/drawingml/2006/wordprocessingDrawing" xmlns:w10="urn:schemas-microsoft-com:office:word" xmlns:w="http://schemas.openxmlformats.org/wordprocessingml/2006/main" xmlns:wne="http://schemas.microsoft.com/office/word/2006/wordml">
+  <w:abstractNum w:abstractNumId="0">
     <w:nsid w:val="10780AE6"/>
     <w:multiLevelType w:val="hybridMultilevel"/>
     <w:tmpl w:val="7D2456CC"/>
@@ -3712,7 +4317,7 @@
       </w:rPr>
     </w:lvl>
   </w:abstractNum>
-  <w:abstractNum w:abstractNumId="1" w15:restartNumberingAfterBreak="0">
+  <w:abstractNum w:abstractNumId="1">
     <w:nsid w:val="26857339"/>
     <w:multiLevelType w:val="hybridMultilevel"/>
     <w:tmpl w:val="52E2FF92"/>
@@ -3825,7 +4430,7 @@
       </w:rPr>
     </w:lvl>
   </w:abstractNum>
-  <w:abstractNum w:abstractNumId="2" w15:restartNumberingAfterBreak="0">
+  <w:abstractNum w:abstractNumId="2">
     <w:nsid w:val="2F5C19CA"/>
     <w:multiLevelType w:val="hybridMultilevel"/>
     <w:tmpl w:val="FEB898D4"/>
@@ -3938,7 +4543,7 @@
       </w:rPr>
     </w:lvl>
   </w:abstractNum>
-  <w:abstractNum w:abstractNumId="3" w15:restartNumberingAfterBreak="0">
+  <w:abstractNum w:abstractNumId="3">
     <w:nsid w:val="3C85727B"/>
     <w:multiLevelType w:val="multilevel"/>
     <w:tmpl w:val="0DACC734"/>
@@ -4068,7 +4673,7 @@
       </w:pPr>
     </w:lvl>
   </w:abstractNum>
-  <w:abstractNum w:abstractNumId="4" w15:restartNumberingAfterBreak="0">
+  <w:abstractNum w:abstractNumId="4">
     <w:nsid w:val="42F910EC"/>
     <w:multiLevelType w:val="hybridMultilevel"/>
     <w:tmpl w:val="F140E736"/>
@@ -4157,7 +4762,7 @@
       </w:pPr>
     </w:lvl>
   </w:abstractNum>
-  <w:abstractNum w:abstractNumId="5" w15:restartNumberingAfterBreak="0">
+  <w:abstractNum w:abstractNumId="5">
     <w:nsid w:val="4E542A9C"/>
     <w:multiLevelType w:val="hybridMultilevel"/>
     <w:tmpl w:val="F140E736"/>
@@ -4246,7 +4851,7 @@
       </w:pPr>
     </w:lvl>
   </w:abstractNum>
-  <w:abstractNum w:abstractNumId="6" w15:restartNumberingAfterBreak="0">
+  <w:abstractNum w:abstractNumId="6">
     <w:nsid w:val="55A8578B"/>
     <w:multiLevelType w:val="hybridMultilevel"/>
     <w:tmpl w:val="8D1A8852"/>
@@ -4359,7 +4964,7 @@
       </w:rPr>
     </w:lvl>
   </w:abstractNum>
-  <w:abstractNum w:abstractNumId="7" w15:restartNumberingAfterBreak="0">
+  <w:abstractNum w:abstractNumId="7">
     <w:nsid w:val="5BB62BCF"/>
     <w:multiLevelType w:val="hybridMultilevel"/>
     <w:tmpl w:val="F140E736"/>
@@ -4448,7 +5053,7 @@
       </w:pPr>
     </w:lvl>
   </w:abstractNum>
-  <w:abstractNum w:abstractNumId="8" w15:restartNumberingAfterBreak="0">
+  <w:abstractNum w:abstractNumId="8">
     <w:nsid w:val="7142349E"/>
     <w:multiLevelType w:val="hybridMultilevel"/>
     <w:tmpl w:val="2520C8DA"/>
@@ -4537,38 +5142,38 @@
       </w:pPr>
     </w:lvl>
   </w:abstractNum>
-  <w:num w:numId="1" w16cid:durableId="1758794402">
+  <w:num w:numId="1">
     <w:abstractNumId w:val="8"/>
   </w:num>
-  <w:num w:numId="2" w16cid:durableId="1924028070">
+  <w:num w:numId="2">
     <w:abstractNumId w:val="5"/>
   </w:num>
-  <w:num w:numId="3" w16cid:durableId="915549741">
+  <w:num w:numId="3">
     <w:abstractNumId w:val="3"/>
   </w:num>
-  <w:num w:numId="4" w16cid:durableId="461925937">
+  <w:num w:numId="4">
     <w:abstractNumId w:val="2"/>
   </w:num>
-  <w:num w:numId="5" w16cid:durableId="230190383">
+  <w:num w:numId="5">
     <w:abstractNumId w:val="6"/>
   </w:num>
-  <w:num w:numId="6" w16cid:durableId="1308894817">
+  <w:num w:numId="6">
     <w:abstractNumId w:val="1"/>
   </w:num>
-  <w:num w:numId="7" w16cid:durableId="1389260942">
+  <w:num w:numId="7">
     <w:abstractNumId w:val="0"/>
   </w:num>
-  <w:num w:numId="8" w16cid:durableId="1870680729">
+  <w:num w:numId="8">
     <w:abstractNumId w:val="4"/>
   </w:num>
-  <w:num w:numId="9" w16cid:durableId="1665864248">
+  <w:num w:numId="9">
     <w:abstractNumId w:val="7"/>
   </w:num>
 </w:numbering>
 </file>
 
 <file path=word/styles.xml><?xml version="1.0" encoding="utf-8"?>
-<w:styles xmlns:mc="http://schemas.openxmlformats.org/markup-compatibility/2006" xmlns:r="http://schemas.openxmlformats.org/officeDocument/2006/relationships" xmlns:w="http://schemas.openxmlformats.org/wordprocessingml/2006/main" xmlns:w14="http://schemas.microsoft.com/office/word/2010/wordml" xmlns:w15="http://schemas.microsoft.com/office/word/2012/wordml" xmlns:w16cex="http://schemas.microsoft.com/office/word/2018/wordml/cex" xmlns:w16cid="http://schemas.microsoft.com/office/word/2016/wordml/cid" xmlns:w16="http://schemas.microsoft.com/office/word/2018/wordml" xmlns:w16sdtdh="http://schemas.microsoft.com/office/word/2020/wordml/sdtdatahash" xmlns:w16se="http://schemas.microsoft.com/office/word/2015/wordml/symex" mc:Ignorable="w14 w15 w16se w16cid w16 w16cex w16sdtdh">
+<w:styles xmlns:r="http://schemas.openxmlformats.org/officeDocument/2006/relationships" xmlns:w="http://schemas.openxmlformats.org/wordprocessingml/2006/main">
   <w:docDefaults>
     <w:rPrDefault>
       <w:rPr>
@@ -4585,385 +5190,146 @@
       </w:pPr>
     </w:pPrDefault>
   </w:docDefaults>
-  <w:latentStyles w:defLockedState="0" w:defUIPriority="99" w:defSemiHidden="0" w:defUnhideWhenUsed="0" w:defQFormat="0" w:count="376">
-    <w:lsdException w:name="Normal" w:uiPriority="0" w:qFormat="1"/>
-    <w:lsdException w:name="heading 1" w:uiPriority="9" w:qFormat="1"/>
-    <w:lsdException w:name="heading 2" w:semiHidden="1" w:uiPriority="9" w:unhideWhenUsed="1" w:qFormat="1"/>
-    <w:lsdException w:name="heading 3" w:semiHidden="1" w:uiPriority="9" w:unhideWhenUsed="1" w:qFormat="1"/>
-    <w:lsdException w:name="heading 4" w:semiHidden="1" w:uiPriority="9" w:unhideWhenUsed="1" w:qFormat="1"/>
-    <w:lsdException w:name="heading 5" w:semiHidden="1" w:uiPriority="9" w:unhideWhenUsed="1" w:qFormat="1"/>
-    <w:lsdException w:name="heading 6" w:semiHidden="1" w:uiPriority="9" w:unhideWhenUsed="1" w:qFormat="1"/>
-    <w:lsdException w:name="heading 7" w:semiHidden="1" w:uiPriority="9" w:unhideWhenUsed="1" w:qFormat="1"/>
-    <w:lsdException w:name="heading 8" w:semiHidden="1" w:uiPriority="9" w:unhideWhenUsed="1" w:qFormat="1"/>
-    <w:lsdException w:name="heading 9" w:semiHidden="1" w:uiPriority="9" w:unhideWhenUsed="1" w:qFormat="1"/>
-    <w:lsdException w:name="index 1" w:semiHidden="1" w:unhideWhenUsed="1"/>
-    <w:lsdException w:name="index 2" w:semiHidden="1" w:unhideWhenUsed="1"/>
-    <w:lsdException w:name="index 3" w:semiHidden="1" w:unhideWhenUsed="1"/>
-    <w:lsdException w:name="index 4" w:semiHidden="1" w:unhideWhenUsed="1"/>
-    <w:lsdException w:name="index 5" w:semiHidden="1" w:unhideWhenUsed="1"/>
-    <w:lsdException w:name="index 6" w:semiHidden="1" w:unhideWhenUsed="1"/>
-    <w:lsdException w:name="index 7" w:semiHidden="1" w:unhideWhenUsed="1"/>
-    <w:lsdException w:name="index 8" w:semiHidden="1" w:unhideWhenUsed="1"/>
-    <w:lsdException w:name="index 9" w:semiHidden="1" w:unhideWhenUsed="1"/>
-    <w:lsdException w:name="toc 1" w:semiHidden="1" w:uiPriority="39" w:unhideWhenUsed="1"/>
-    <w:lsdException w:name="toc 2" w:semiHidden="1" w:uiPriority="39" w:unhideWhenUsed="1"/>
-    <w:lsdException w:name="toc 3" w:semiHidden="1" w:uiPriority="39" w:unhideWhenUsed="1"/>
-    <w:lsdException w:name="toc 4" w:semiHidden="1" w:uiPriority="39" w:unhideWhenUsed="1"/>
-    <w:lsdException w:name="toc 5" w:semiHidden="1" w:uiPriority="39" w:unhideWhenUsed="1"/>
-    <w:lsdException w:name="toc 6" w:semiHidden="1" w:uiPriority="39" w:unhideWhenUsed="1"/>
-    <w:lsdException w:name="toc 7" w:semiHidden="1" w:uiPriority="39" w:unhideWhenUsed="1"/>
-    <w:lsdException w:name="toc 8" w:semiHidden="1" w:uiPriority="39" w:unhideWhenUsed="1"/>
-    <w:lsdException w:name="toc 9" w:semiHidden="1" w:uiPriority="39" w:unhideWhenUsed="1"/>
-    <w:lsdException w:name="Normal Indent" w:semiHidden="1" w:unhideWhenUsed="1"/>
-    <w:lsdException w:name="footnote text" w:semiHidden="1" w:unhideWhenUsed="1"/>
-    <w:lsdException w:name="annotation text" w:semiHidden="1" w:unhideWhenUsed="1"/>
-    <w:lsdException w:name="header" w:semiHidden="1" w:unhideWhenUsed="1"/>
-    <w:lsdException w:name="footer" w:semiHidden="1" w:unhideWhenUsed="1"/>
-    <w:lsdException w:name="index heading" w:semiHidden="1" w:unhideWhenUsed="1"/>
-    <w:lsdException w:name="caption" w:semiHidden="1" w:uiPriority="35" w:unhideWhenUsed="1" w:qFormat="1"/>
-    <w:lsdException w:name="table of figures" w:semiHidden="1" w:unhideWhenUsed="1"/>
-    <w:lsdException w:name="envelope address" w:semiHidden="1" w:unhideWhenUsed="1"/>
-    <w:lsdException w:name="envelope return" w:semiHidden="1" w:unhideWhenUsed="1"/>
-    <w:lsdException w:name="footnote reference" w:semiHidden="1" w:unhideWhenUsed="1"/>
-    <w:lsdException w:name="annotation reference" w:semiHidden="1" w:unhideWhenUsed="1"/>
-    <w:lsdException w:name="line number" w:semiHidden="1" w:unhideWhenUsed="1"/>
-    <w:lsdException w:name="page number" w:semiHidden="1" w:unhideWhenUsed="1"/>
-    <w:lsdException w:name="endnote reference" w:semiHidden="1" w:unhideWhenUsed="1"/>
-    <w:lsdException w:name="endnote text" w:semiHidden="1" w:unhideWhenUsed="1"/>
-    <w:lsdException w:name="table of authorities" w:semiHidden="1" w:unhideWhenUsed="1"/>
-    <w:lsdException w:name="macro" w:semiHidden="1" w:unhideWhenUsed="1"/>
-    <w:lsdException w:name="toa heading" w:semiHidden="1" w:unhideWhenUsed="1"/>
-    <w:lsdException w:name="List" w:semiHidden="1" w:unhideWhenUsed="1"/>
-    <w:lsdException w:name="List Bullet" w:semiHidden="1" w:unhideWhenUsed="1"/>
-    <w:lsdException w:name="List Number" w:semiHidden="1" w:unhideWhenUsed="1"/>
-    <w:lsdException w:name="List 2" w:semiHidden="1" w:unhideWhenUsed="1"/>
-    <w:lsdException w:name="List 3" w:semiHidden="1" w:unhideWhenUsed="1"/>
-    <w:lsdException w:name="List 4" w:semiHidden="1" w:unhideWhenUsed="1"/>
-    <w:lsdException w:name="List 5" w:semiHidden="1" w:unhideWhenUsed="1"/>
-    <w:lsdException w:name="List Bullet 2" w:semiHidden="1" w:unhideWhenUsed="1"/>
-    <w:lsdException w:name="List Bullet 3" w:semiHidden="1" w:unhideWhenUsed="1"/>
-    <w:lsdException w:name="List Bullet 4" w:semiHidden="1" w:unhideWhenUsed="1"/>
-    <w:lsdException w:name="List Bullet 5" w:semiHidden="1" w:unhideWhenUsed="1"/>
-    <w:lsdException w:name="List Number 2" w:semiHidden="1" w:unhideWhenUsed="1"/>
-    <w:lsdException w:name="List Number 3" w:semiHidden="1" w:unhideWhenUsed="1"/>
-    <w:lsdException w:name="List Number 4" w:semiHidden="1" w:unhideWhenUsed="1"/>
-    <w:lsdException w:name="List Number 5" w:semiHidden="1" w:unhideWhenUsed="1"/>
-    <w:lsdException w:name="Title" w:uiPriority="10" w:qFormat="1"/>
-    <w:lsdException w:name="Closing" w:semiHidden="1" w:unhideWhenUsed="1"/>
-    <w:lsdException w:name="Signature" w:semiHidden="1" w:unhideWhenUsed="1"/>
-    <w:lsdException w:name="Default Paragraph Font" w:semiHidden="1" w:uiPriority="1" w:unhideWhenUsed="1"/>
-    <w:lsdException w:name="Body Text" w:semiHidden="1" w:unhideWhenUsed="1"/>
-    <w:lsdException w:name="Body Text Indent" w:semiHidden="1" w:unhideWhenUsed="1"/>
-    <w:lsdException w:name="List Continue" w:semiHidden="1" w:unhideWhenUsed="1"/>
-    <w:lsdException w:name="List Continue 2" w:semiHidden="1" w:unhideWhenUsed="1"/>
-    <w:lsdException w:name="List Continue 3" w:semiHidden="1" w:unhideWhenUsed="1"/>
-    <w:lsdException w:name="List Continue 4" w:semiHidden="1" w:unhideWhenUsed="1"/>
-    <w:lsdException w:name="List Continue 5" w:semiHidden="1" w:unhideWhenUsed="1"/>
-    <w:lsdException w:name="Message Header" w:semiHidden="1" w:unhideWhenUsed="1"/>
-    <w:lsdException w:name="Subtitle" w:uiPriority="11" w:qFormat="1"/>
-    <w:lsdException w:name="Salutation" w:semiHidden="1" w:unhideWhenUsed="1"/>
-    <w:lsdException w:name="Date" w:semiHidden="1" w:unhideWhenUsed="1"/>
-    <w:lsdException w:name="Body Text First Indent" w:semiHidden="1" w:unhideWhenUsed="1"/>
-    <w:lsdException w:name="Body Text First Indent 2" w:semiHidden="1" w:unhideWhenUsed="1"/>
-    <w:lsdException w:name="Note Heading" w:semiHidden="1" w:unhideWhenUsed="1"/>
-    <w:lsdException w:name="Body Text 2" w:semiHidden="1" w:unhideWhenUsed="1"/>
-    <w:lsdException w:name="Body Text 3" w:semiHidden="1" w:unhideWhenUsed="1"/>
-    <w:lsdException w:name="Body Text Indent 2" w:semiHidden="1" w:unhideWhenUsed="1"/>
-    <w:lsdException w:name="Body Text Indent 3" w:semiHidden="1" w:unhideWhenUsed="1"/>
-    <w:lsdException w:name="Block Text" w:semiHidden="1" w:unhideWhenUsed="1"/>
-    <w:lsdException w:name="Hyperlink" w:semiHidden="1" w:unhideWhenUsed="1"/>
-    <w:lsdException w:name="FollowedHyperlink" w:semiHidden="1" w:unhideWhenUsed="1"/>
-    <w:lsdException w:name="Strong" w:uiPriority="22" w:qFormat="1"/>
-    <w:lsdException w:name="Emphasis" w:uiPriority="20" w:qFormat="1"/>
-    <w:lsdException w:name="Document Map" w:semiHidden="1" w:unhideWhenUsed="1"/>
-    <w:lsdException w:name="Plain Text" w:semiHidden="1" w:unhideWhenUsed="1"/>
-    <w:lsdException w:name="E-mail Signature" w:semiHidden="1" w:unhideWhenUsed="1"/>
-    <w:lsdException w:name="HTML Top of Form" w:semiHidden="1" w:unhideWhenUsed="1"/>
-    <w:lsdException w:name="HTML Bottom of Form" w:semiHidden="1" w:unhideWhenUsed="1"/>
-    <w:lsdException w:name="Normal (Web)" w:semiHidden="1" w:unhideWhenUsed="1"/>
-    <w:lsdException w:name="HTML Acronym" w:semiHidden="1" w:unhideWhenUsed="1"/>
-    <w:lsdException w:name="HTML Address" w:semiHidden="1" w:unhideWhenUsed="1"/>
-    <w:lsdException w:name="HTML Cite" w:semiHidden="1" w:unhideWhenUsed="1"/>
-    <w:lsdException w:name="HTML Code" w:semiHidden="1" w:unhideWhenUsed="1"/>
-    <w:lsdException w:name="HTML Definition" w:semiHidden="1" w:unhideWhenUsed="1"/>
-    <w:lsdException w:name="HTML Keyboard" w:semiHidden="1" w:unhideWhenUsed="1"/>
-    <w:lsdException w:name="HTML Preformatted" w:semiHidden="1" w:unhideWhenUsed="1"/>
-    <w:lsdException w:name="HTML Sample" w:semiHidden="1" w:unhideWhenUsed="1"/>
-    <w:lsdException w:name="HTML Typewriter" w:semiHidden="1" w:unhideWhenUsed="1"/>
-    <w:lsdException w:name="HTML Variable" w:semiHidden="1" w:unhideWhenUsed="1"/>
-    <w:lsdException w:name="Normal Table" w:semiHidden="1" w:unhideWhenUsed="1"/>
-    <w:lsdException w:name="annotation subject" w:semiHidden="1" w:unhideWhenUsed="1"/>
-    <w:lsdException w:name="No List" w:semiHidden="1" w:unhideWhenUsed="1"/>
-    <w:lsdException w:name="Outline List 1" w:semiHidden="1" w:unhideWhenUsed="1"/>
-    <w:lsdException w:name="Outline List 2" w:semiHidden="1" w:unhideWhenUsed="1"/>
-    <w:lsdException w:name="Outline List 3" w:semiHidden="1" w:unhideWhenUsed="1"/>
-    <w:lsdException w:name="Table Simple 1" w:semiHidden="1" w:unhideWhenUsed="1"/>
-    <w:lsdException w:name="Table Simple 2" w:semiHidden="1" w:unhideWhenUsed="1"/>
-    <w:lsdException w:name="Table Simple 3" w:semiHidden="1" w:unhideWhenUsed="1"/>
-    <w:lsdException w:name="Table Classic 1" w:semiHidden="1" w:unhideWhenUsed="1"/>
-    <w:lsdException w:name="Table Classic 2" w:semiHidden="1" w:unhideWhenUsed="1"/>
-    <w:lsdException w:name="Table Classic 3" w:semiHidden="1" w:unhideWhenUsed="1"/>
-    <w:lsdException w:name="Table Classic 4" w:semiHidden="1" w:unhideWhenUsed="1"/>
-    <w:lsdException w:name="Table Colorful 1" w:semiHidden="1" w:unhideWhenUsed="1"/>
-    <w:lsdException w:name="Table Colorful 2" w:semiHidden="1" w:unhideWhenUsed="1"/>
-    <w:lsdException w:name="Table Colorful 3" w:semiHidden="1" w:unhideWhenUsed="1"/>
-    <w:lsdException w:name="Table Columns 1" w:semiHidden="1" w:unhideWhenUsed="1"/>
-    <w:lsdException w:name="Table Columns 2" w:semiHidden="1" w:unhideWhenUsed="1"/>
-    <w:lsdException w:name="Table Columns 3" w:semiHidden="1" w:unhideWhenUsed="1"/>
-    <w:lsdException w:name="Table Columns 4" w:semiHidden="1" w:unhideWhenUsed="1"/>
-    <w:lsdException w:name="Table Columns 5" w:semiHidden="1" w:unhideWhenUsed="1"/>
-    <w:lsdException w:name="Table Grid 1" w:semiHidden="1" w:unhideWhenUsed="1"/>
-    <w:lsdException w:name="Table Grid 2" w:semiHidden="1" w:unhideWhenUsed="1"/>
-    <w:lsdException w:name="Table Grid 3" w:semiHidden="1" w:unhideWhenUsed="1"/>
-    <w:lsdException w:name="Table Grid 4" w:semiHidden="1" w:unhideWhenUsed="1"/>
-    <w:lsdException w:name="Table Grid 5" w:semiHidden="1" w:unhideWhenUsed="1"/>
-    <w:lsdException w:name="Table Grid 6" w:semiHidden="1" w:unhideWhenUsed="1"/>
-    <w:lsdException w:name="Table Grid 7" w:semiHidden="1" w:unhideWhenUsed="1"/>
-    <w:lsdException w:name="Table Grid 8" w:semiHidden="1" w:unhideWhenUsed="1"/>
-    <w:lsdException w:name="Table List 1" w:semiHidden="1" w:unhideWhenUsed="1"/>
-    <w:lsdException w:name="Table List 2" w:semiHidden="1" w:unhideWhenUsed="1"/>
-    <w:lsdException w:name="Table List 3" w:semiHidden="1" w:unhideWhenUsed="1"/>
-    <w:lsdException w:name="Table List 4" w:semiHidden="1" w:unhideWhenUsed="1"/>
-    <w:lsdException w:name="Table List 5" w:semiHidden="1" w:unhideWhenUsed="1"/>
-    <w:lsdException w:name="Table List 6" w:semiHidden="1" w:unhideWhenUsed="1"/>
-    <w:lsdException w:name="Table List 7" w:semiHidden="1" w:unhideWhenUsed="1"/>
-    <w:lsdException w:name="Table List 8" w:semiHidden="1" w:unhideWhenUsed="1"/>
-    <w:lsdException w:name="Table 3D effects 1" w:semiHidden="1" w:unhideWhenUsed="1"/>
-    <w:lsdException w:name="Table 3D effects 2" w:semiHidden="1" w:unhideWhenUsed="1"/>
-    <w:lsdException w:name="Table 3D effects 3" w:semiHidden="1" w:unhideWhenUsed="1"/>
-    <w:lsdException w:name="Table Contemporary" w:semiHidden="1" w:unhideWhenUsed="1"/>
-    <w:lsdException w:name="Table Elegant" w:semiHidden="1" w:unhideWhenUsed="1"/>
-    <w:lsdException w:name="Table Professional" w:semiHidden="1" w:unhideWhenUsed="1"/>
-    <w:lsdException w:name="Table Subtle 1" w:semiHidden="1" w:unhideWhenUsed="1"/>
-    <w:lsdException w:name="Table Subtle 2" w:semiHidden="1" w:unhideWhenUsed="1"/>
-    <w:lsdException w:name="Table Web 1" w:semiHidden="1" w:unhideWhenUsed="1"/>
-    <w:lsdException w:name="Table Web 2" w:semiHidden="1" w:unhideWhenUsed="1"/>
-    <w:lsdException w:name="Table Web 3" w:semiHidden="1" w:unhideWhenUsed="1"/>
-    <w:lsdException w:name="Balloon Text" w:semiHidden="1" w:unhideWhenUsed="1"/>
-    <w:lsdException w:name="Table Grid" w:uiPriority="39"/>
-    <w:lsdException w:name="Table Theme" w:semiHidden="1" w:unhideWhenUsed="1"/>
-    <w:lsdException w:name="Placeholder Text" w:semiHidden="1"/>
-    <w:lsdException w:name="No Spacing" w:uiPriority="1" w:qFormat="1"/>
-    <w:lsdException w:name="Light Shading" w:uiPriority="60"/>
-    <w:lsdException w:name="Light List" w:uiPriority="61"/>
-    <w:lsdException w:name="Light Grid" w:uiPriority="62"/>
-    <w:lsdException w:name="Medium Shading 1" w:uiPriority="63"/>
-    <w:lsdException w:name="Medium Shading 2" w:uiPriority="64"/>
-    <w:lsdException w:name="Medium List 1" w:uiPriority="65"/>
-    <w:lsdException w:name="Medium List 2" w:uiPriority="66"/>
-    <w:lsdException w:name="Medium Grid 1" w:uiPriority="67"/>
-    <w:lsdException w:name="Medium Grid 2" w:uiPriority="68"/>
-    <w:lsdException w:name="Medium Grid 3" w:uiPriority="69"/>
-    <w:lsdException w:name="Dark List" w:uiPriority="70"/>
-    <w:lsdException w:name="Colorful Shading" w:uiPriority="71"/>
-    <w:lsdException w:name="Colorful List" w:uiPriority="72"/>
-    <w:lsdException w:name="Colorful Grid" w:uiPriority="73"/>
-    <w:lsdException w:name="Light Shading Accent 1" w:uiPriority="60"/>
-    <w:lsdException w:name="Light List Accent 1" w:uiPriority="61"/>
-    <w:lsdException w:name="Light Grid Accent 1" w:uiPriority="62"/>
-    <w:lsdException w:name="Medium Shading 1 Accent 1" w:uiPriority="63"/>
-    <w:lsdException w:name="Medium Shading 2 Accent 1" w:uiPriority="64"/>
-    <w:lsdException w:name="Medium List 1 Accent 1" w:uiPriority="65"/>
-    <w:lsdException w:name="Revision" w:semiHidden="1"/>
-    <w:lsdException w:name="List Paragraph" w:uiPriority="34" w:qFormat="1"/>
-    <w:lsdException w:name="Quote" w:uiPriority="29" w:qFormat="1"/>
-    <w:lsdException w:name="Intense Quote" w:uiPriority="30" w:qFormat="1"/>
-    <w:lsdException w:name="Medium List 2 Accent 1" w:uiPriority="66"/>
-    <w:lsdException w:name="Medium Grid 1 Accent 1" w:uiPriority="67"/>
-    <w:lsdException w:name="Medium Grid 2 Accent 1" w:uiPriority="68"/>
-    <w:lsdException w:name="Medium Grid 3 Accent 1" w:uiPriority="69"/>
-    <w:lsdException w:name="Dark List Accent 1" w:uiPriority="70"/>
-    <w:lsdException w:name="Colorful Shading Accent 1" w:uiPriority="71"/>
-    <w:lsdException w:name="Colorful List Accent 1" w:uiPriority="72"/>
-    <w:lsdException w:name="Colorful Grid Accent 1" w:uiPriority="73"/>
-    <w:lsdException w:name="Light Shading Accent 2" w:uiPriority="60"/>
-    <w:lsdException w:name="Light List Accent 2" w:uiPriority="61"/>
-    <w:lsdException w:name="Light Grid Accent 2" w:uiPriority="62"/>
-    <w:lsdException w:name="Medium Shading 1 Accent 2" w:uiPriority="63"/>
-    <w:lsdException w:name="Medium Shading 2 Accent 2" w:uiPriority="64"/>
-    <w:lsdException w:name="Medium List 1 Accent 2" w:uiPriority="65"/>
-    <w:lsdException w:name="Medium List 2 Accent 2" w:uiPriority="66"/>
-    <w:lsdException w:name="Medium Grid 1 Accent 2" w:uiPriority="67"/>
-    <w:lsdException w:name="Medium Grid 2 Accent 2" w:uiPriority="68"/>
-    <w:lsdException w:name="Medium Grid 3 Accent 2" w:uiPriority="69"/>
-    <w:lsdException w:name="Dark List Accent 2" w:uiPriority="70"/>
-    <w:lsdException w:name="Colorful Shading Accent 2" w:uiPriority="71"/>
-    <w:lsdException w:name="Colorful List Accent 2" w:uiPriority="72"/>
-    <w:lsdException w:name="Colorful Grid Accent 2" w:uiPriority="73"/>
-    <w:lsdException w:name="Light Shading Accent 3" w:uiPriority="60"/>
-    <w:lsdException w:name="Light List Accent 3" w:uiPriority="61"/>
-    <w:lsdException w:name="Light Grid Accent 3" w:uiPriority="62"/>
-    <w:lsdException w:name="Medium Shading 1 Accent 3" w:uiPriority="63"/>
-    <w:lsdException w:name="Medium Shading 2 Accent 3" w:uiPriority="64"/>
-    <w:lsdException w:name="Medium List 1 Accent 3" w:uiPriority="65"/>
-    <w:lsdException w:name="Medium List 2 Accent 3" w:uiPriority="66"/>
-    <w:lsdException w:name="Medium Grid 1 Accent 3" w:uiPriority="67"/>
-    <w:lsdException w:name="Medium Grid 2 Accent 3" w:uiPriority="68"/>
-    <w:lsdException w:name="Medium Grid 3 Accent 3" w:uiPriority="69"/>
-    <w:lsdException w:name="Dark List Accent 3" w:uiPriority="70"/>
-    <w:lsdException w:name="Colorful Shading Accent 3" w:uiPriority="71"/>
-    <w:lsdException w:name="Colorful List Accent 3" w:uiPriority="72"/>
-    <w:lsdException w:name="Colorful Grid Accent 3" w:uiPriority="73"/>
-    <w:lsdException w:name="Light Shading Accent 4" w:uiPriority="60"/>
-    <w:lsdException w:name="Light List Accent 4" w:uiPriority="61"/>
-    <w:lsdException w:name="Light Grid Accent 4" w:uiPriority="62"/>
-    <w:lsdException w:name="Medium Shading 1 Accent 4" w:uiPriority="63"/>
-    <w:lsdException w:name="Medium Shading 2 Accent 4" w:uiPriority="64"/>
-    <w:lsdException w:name="Medium List 1 Accent 4" w:uiPriority="65"/>
-    <w:lsdException w:name="Medium List 2 Accent 4" w:uiPriority="66"/>
-    <w:lsdException w:name="Medium Grid 1 Accent 4" w:uiPriority="67"/>
-    <w:lsdException w:name="Medium Grid 2 Accent 4" w:uiPriority="68"/>
-    <w:lsdException w:name="Medium Grid 3 Accent 4" w:uiPriority="69"/>
-    <w:lsdException w:name="Dark List Accent 4" w:uiPriority="70"/>
-    <w:lsdException w:name="Colorful Shading Accent 4" w:uiPriority="71"/>
-    <w:lsdException w:name="Colorful List Accent 4" w:uiPriority="72"/>
-    <w:lsdException w:name="Colorful Grid Accent 4" w:uiPriority="73"/>
-    <w:lsdException w:name="Light Shading Accent 5" w:uiPriority="60"/>
-    <w:lsdException w:name="Light List Accent 5" w:uiPriority="61"/>
-    <w:lsdException w:name="Light Grid Accent 5" w:uiPriority="62"/>
-    <w:lsdException w:name="Medium Shading 1 Accent 5" w:uiPriority="63"/>
-    <w:lsdException w:name="Medium Shading 2 Accent 5" w:uiPriority="64"/>
-    <w:lsdException w:name="Medium List 1 Accent 5" w:uiPriority="65"/>
-    <w:lsdException w:name="Medium List 2 Accent 5" w:uiPriority="66"/>
-    <w:lsdException w:name="Medium Grid 1 Accent 5" w:uiPriority="67"/>
-    <w:lsdException w:name="Medium Grid 2 Accent 5" w:uiPriority="68"/>
-    <w:lsdException w:name="Medium Grid 3 Accent 5" w:uiPriority="69"/>
-    <w:lsdException w:name="Dark List Accent 5" w:uiPriority="70"/>
-    <w:lsdException w:name="Colorful Shading Accent 5" w:uiPriority="71"/>
-    <w:lsdException w:name="Colorful List Accent 5" w:uiPriority="72"/>
-    <w:lsdException w:name="Colorful Grid Accent 5" w:uiPriority="73"/>
-    <w:lsdException w:name="Light Shading Accent 6" w:uiPriority="60"/>
-    <w:lsdException w:name="Light List Accent 6" w:uiPriority="61"/>
-    <w:lsdException w:name="Light Grid Accent 6" w:uiPriority="62"/>
-    <w:lsdException w:name="Medium Shading 1 Accent 6" w:uiPriority="63"/>
-    <w:lsdException w:name="Medium Shading 2 Accent 6" w:uiPriority="64"/>
-    <w:lsdException w:name="Medium List 1 Accent 6" w:uiPriority="65"/>
-    <w:lsdException w:name="Medium List 2 Accent 6" w:uiPriority="66"/>
-    <w:lsdException w:name="Medium Grid 1 Accent 6" w:uiPriority="67"/>
-    <w:lsdException w:name="Medium Grid 2 Accent 6" w:uiPriority="68"/>
-    <w:lsdException w:name="Medium Grid 3 Accent 6" w:uiPriority="69"/>
-    <w:lsdException w:name="Dark List Accent 6" w:uiPriority="70"/>
-    <w:lsdException w:name="Colorful Shading Accent 6" w:uiPriority="71"/>
-    <w:lsdException w:name="Colorful List Accent 6" w:uiPriority="72"/>
-    <w:lsdException w:name="Colorful Grid Accent 6" w:uiPriority="73"/>
-    <w:lsdException w:name="Subtle Emphasis" w:uiPriority="19" w:qFormat="1"/>
-    <w:lsdException w:name="Intense Emphasis" w:uiPriority="21" w:qFormat="1"/>
-    <w:lsdException w:name="Subtle Reference" w:uiPriority="31" w:qFormat="1"/>
-    <w:lsdException w:name="Intense Reference" w:uiPriority="32" w:qFormat="1"/>
-    <w:lsdException w:name="Book Title" w:uiPriority="33" w:qFormat="1"/>
-    <w:lsdException w:name="Bibliography" w:semiHidden="1" w:uiPriority="37" w:unhideWhenUsed="1"/>
-    <w:lsdException w:name="TOC Heading" w:semiHidden="1" w:uiPriority="39" w:unhideWhenUsed="1" w:qFormat="1"/>
-    <w:lsdException w:name="Plain Table 1" w:uiPriority="41"/>
-    <w:lsdException w:name="Plain Table 2" w:uiPriority="42"/>
-    <w:lsdException w:name="Plain Table 3" w:uiPriority="43"/>
-    <w:lsdException w:name="Plain Table 4" w:uiPriority="44"/>
-    <w:lsdException w:name="Plain Table 5" w:uiPriority="45"/>
-    <w:lsdException w:name="Grid Table Light" w:uiPriority="40"/>
-    <w:lsdException w:name="Grid Table 1 Light" w:uiPriority="46"/>
-    <w:lsdException w:name="Grid Table 2" w:uiPriority="47"/>
-    <w:lsdException w:name="Grid Table 3" w:uiPriority="48"/>
-    <w:lsdException w:name="Grid Table 4" w:uiPriority="49"/>
-    <w:lsdException w:name="Grid Table 5 Dark" w:uiPriority="50"/>
-    <w:lsdException w:name="Grid Table 6 Colorful" w:uiPriority="51"/>
-    <w:lsdException w:name="Grid Table 7 Colorful" w:uiPriority="52"/>
-    <w:lsdException w:name="Grid Table 1 Light Accent 1" w:uiPriority="46"/>
-    <w:lsdException w:name="Grid Table 2 Accent 1" w:uiPriority="47"/>
-    <w:lsdException w:name="Grid Table 3 Accent 1" w:uiPriority="48"/>
-    <w:lsdException w:name="Grid Table 4 Accent 1" w:uiPriority="49"/>
-    <w:lsdException w:name="Grid Table 5 Dark Accent 1" w:uiPriority="50"/>
-    <w:lsdException w:name="Grid Table 6 Colorful Accent 1" w:uiPriority="51"/>
-    <w:lsdException w:name="Grid Table 7 Colorful Accent 1" w:uiPriority="52"/>
-    <w:lsdException w:name="Grid Table 1 Light Accent 2" w:uiPriority="46"/>
-    <w:lsdException w:name="Grid Table 2 Accent 2" w:uiPriority="47"/>
-    <w:lsdException w:name="Grid Table 3 Accent 2" w:uiPriority="48"/>
-    <w:lsdException w:name="Grid Table 4 Accent 2" w:uiPriority="49"/>
-    <w:lsdException w:name="Grid Table 5 Dark Accent 2" w:uiPriority="50"/>
-    <w:lsdException w:name="Grid Table 6 Colorful Accent 2" w:uiPriority="51"/>
-    <w:lsdException w:name="Grid Table 7 Colorful Accent 2" w:uiPriority="52"/>
-    <w:lsdException w:name="Grid Table 1 Light Accent 3" w:uiPriority="46"/>
-    <w:lsdException w:name="Grid Table 2 Accent 3" w:uiPriority="47"/>
-    <w:lsdException w:name="Grid Table 3 Accent 3" w:uiPriority="48"/>
-    <w:lsdException w:name="Grid Table 4 Accent 3" w:uiPriority="49"/>
-    <w:lsdException w:name="Grid Table 5 Dark Accent 3" w:uiPriority="50"/>
-    <w:lsdException w:name="Grid Table 6 Colorful Accent 3" w:uiPriority="51"/>
-    <w:lsdException w:name="Grid Table 7 Colorful Accent 3" w:uiPriority="52"/>
-    <w:lsdException w:name="Grid Table 1 Light Accent 4" w:uiPriority="46"/>
-    <w:lsdException w:name="Grid Table 2 Accent 4" w:uiPriority="47"/>
-    <w:lsdException w:name="Grid Table 3 Accent 4" w:uiPriority="48"/>
-    <w:lsdException w:name="Grid Table 4 Accent 4" w:uiPriority="49"/>
-    <w:lsdException w:name="Grid Table 5 Dark Accent 4" w:uiPriority="50"/>
-    <w:lsdException w:name="Grid Table 6 Colorful Accent 4" w:uiPriority="51"/>
-    <w:lsdException w:name="Grid Table 7 Colorful Accent 4" w:uiPriority="52"/>
-    <w:lsdException w:name="Grid Table 1 Light Accent 5" w:uiPriority="46"/>
-    <w:lsdException w:name="Grid Table 2 Accent 5" w:uiPriority="47"/>
-    <w:lsdException w:name="Grid Table 3 Accent 5" w:uiPriority="48"/>
-    <w:lsdException w:name="Grid Table 4 Accent 5" w:uiPriority="49"/>
-    <w:lsdException w:name="Grid Table 5 Dark Accent 5" w:uiPriority="50"/>
-    <w:lsdException w:name="Grid Table 6 Colorful Accent 5" w:uiPriority="51"/>
-    <w:lsdException w:name="Grid Table 7 Colorful Accent 5" w:uiPriority="52"/>
-    <w:lsdException w:name="Grid Table 1 Light Accent 6" w:uiPriority="46"/>
-    <w:lsdException w:name="Grid Table 2 Accent 6" w:uiPriority="47"/>
-    <w:lsdException w:name="Grid Table 3 Accent 6" w:uiPriority="48"/>
-    <w:lsdException w:name="Grid Table 4 Accent 6" w:uiPriority="49"/>
-    <w:lsdException w:name="Grid Table 5 Dark Accent 6" w:uiPriority="50"/>
-    <w:lsdException w:name="Grid Table 6 Colorful Accent 6" w:uiPriority="51"/>
-    <w:lsdException w:name="Grid Table 7 Colorful Accent 6" w:uiPriority="52"/>
-    <w:lsdException w:name="List Table 1 Light" w:uiPriority="46"/>
-    <w:lsdException w:name="List Table 2" w:uiPriority="47"/>
-    <w:lsdException w:name="List Table 3" w:uiPriority="48"/>
-    <w:lsdException w:name="List Table 4" w:uiPriority="49"/>
-    <w:lsdException w:name="List Table 5 Dark" w:uiPriority="50"/>
-    <w:lsdException w:name="List Table 6 Colorful" w:uiPriority="51"/>
-    <w:lsdException w:name="List Table 7 Colorful" w:uiPriority="52"/>
-    <w:lsdException w:name="List Table 1 Light Accent 1" w:uiPriority="46"/>
-    <w:lsdException w:name="List Table 2 Accent 1" w:uiPriority="47"/>
-    <w:lsdException w:name="List Table 3 Accent 1" w:uiPriority="48"/>
-    <w:lsdException w:name="List Table 4 Accent 1" w:uiPriority="49"/>
-    <w:lsdException w:name="List Table 5 Dark Accent 1" w:uiPriority="50"/>
-    <w:lsdException w:name="List Table 6 Colorful Accent 1" w:uiPriority="51"/>
-    <w:lsdException w:name="List Table 7 Colorful Accent 1" w:uiPriority="52"/>
-    <w:lsdException w:name="List Table 1 Light Accent 2" w:uiPriority="46"/>
-    <w:lsdException w:name="List Table 2 Accent 2" w:uiPriority="47"/>
-    <w:lsdException w:name="List Table 3 Accent 2" w:uiPriority="48"/>
-    <w:lsdException w:name="List Table 4 Accent 2" w:uiPriority="49"/>
-    <w:lsdException w:name="List Table 5 Dark Accent 2" w:uiPriority="50"/>
-    <w:lsdException w:name="List Table 6 Colorful Accent 2" w:uiPriority="51"/>
-    <w:lsdException w:name="List Table 7 Colorful Accent 2" w:uiPriority="52"/>
-    <w:lsdException w:name="List Table 1 Light Accent 3" w:uiPriority="46"/>
-    <w:lsdException w:name="List Table 2 Accent 3" w:uiPriority="47"/>
-    <w:lsdException w:name="List Table 3 Accent 3" w:uiPriority="48"/>
-    <w:lsdException w:name="List Table 4 Accent 3" w:uiPriority="49"/>
-    <w:lsdException w:name="List Table 5 Dark Accent 3" w:uiPriority="50"/>
-    <w:lsdException w:name="List Table 6 Colorful Accent 3" w:uiPriority="51"/>
-    <w:lsdException w:name="List Table 7 Colorful Accent 3" w:uiPriority="52"/>
-    <w:lsdException w:name="List Table 1 Light Accent 4" w:uiPriority="46"/>
-    <w:lsdException w:name="List Table 2 Accent 4" w:uiPriority="47"/>
-    <w:lsdException w:name="List Table 3 Accent 4" w:uiPriority="48"/>
-    <w:lsdException w:name="List Table 4 Accent 4" w:uiPriority="49"/>
-    <w:lsdException w:name="List Table 5 Dark Accent 4" w:uiPriority="50"/>
-    <w:lsdException w:name="List Table 6 Colorful Accent 4" w:uiPriority="51"/>
-    <w:lsdException w:name="List Table 7 Colorful Accent 4" w:uiPriority="52"/>
-    <w:lsdException w:name="List Table 1 Light Accent 5" w:uiPriority="46"/>
-    <w:lsdException w:name="List Table 2 Accent 5" w:uiPriority="47"/>
-    <w:lsdException w:name="List Table 3 Accent 5" w:uiPriority="48"/>
-    <w:lsdException w:name="List Table 4 Accent 5" w:uiPriority="49"/>
-    <w:lsdException w:name="List Table 5 Dark Accent 5" w:uiPriority="50"/>
-    <w:lsdException w:name="List Table 6 Colorful Accent 5" w:uiPriority="51"/>
-    <w:lsdException w:name="List Table 7 Colorful Accent 5" w:uiPriority="52"/>
-    <w:lsdException w:name="List Table 1 Light Accent 6" w:uiPriority="46"/>
-    <w:lsdException w:name="List Table 2 Accent 6" w:uiPriority="47"/>
-    <w:lsdException w:name="List Table 3 Accent 6" w:uiPriority="48"/>
-    <w:lsdException w:name="List Table 4 Accent 6" w:uiPriority="49"/>
-    <w:lsdException w:name="List Table 5 Dark Accent 6" w:uiPriority="50"/>
-    <w:lsdException w:name="List Table 6 Colorful Accent 6" w:uiPriority="51"/>
-    <w:lsdException w:name="List Table 7 Colorful Accent 6" w:uiPriority="52"/>
-    <w:lsdException w:name="Mention" w:semiHidden="1" w:unhideWhenUsed="1"/>
-    <w:lsdException w:name="Smart Hyperlink" w:semiHidden="1" w:unhideWhenUsed="1"/>
-    <w:lsdException w:name="Hashtag" w:semiHidden="1" w:unhideWhenUsed="1"/>
-    <w:lsdException w:name="Unresolved Mention" w:semiHidden="1" w:unhideWhenUsed="1"/>
-    <w:lsdException w:name="Smart Link" w:semiHidden="1" w:unhideWhenUsed="1"/>
+  <w:latentStyles w:defLockedState="0" w:defUIPriority="99" w:defSemiHidden="1" w:defUnhideWhenUsed="1" w:defQFormat="0" w:count="267">
+    <w:lsdException w:name="Normal" w:semiHidden="0" w:uiPriority="0" w:unhideWhenUsed="0" w:qFormat="1"/>
+    <w:lsdException w:name="heading 1" w:semiHidden="0" w:uiPriority="9" w:unhideWhenUsed="0" w:qFormat="1"/>
+    <w:lsdException w:name="heading 2" w:uiPriority="9" w:qFormat="1"/>
+    <w:lsdException w:name="heading 3" w:uiPriority="9" w:qFormat="1"/>
+    <w:lsdException w:name="heading 4" w:uiPriority="9" w:qFormat="1"/>
+    <w:lsdException w:name="heading 5" w:uiPriority="9" w:qFormat="1"/>
+    <w:lsdException w:name="heading 6" w:uiPriority="9" w:qFormat="1"/>
+    <w:lsdException w:name="heading 7" w:uiPriority="9" w:qFormat="1"/>
+    <w:lsdException w:name="heading 8" w:uiPriority="9" w:qFormat="1"/>
+    <w:lsdException w:name="heading 9" w:uiPriority="9" w:qFormat="1"/>
+    <w:lsdException w:name="toc 1" w:uiPriority="39"/>
+    <w:lsdException w:name="toc 2" w:uiPriority="39"/>
+    <w:lsdException w:name="toc 3" w:uiPriority="39"/>
+    <w:lsdException w:name="toc 4" w:uiPriority="39"/>
+    <w:lsdException w:name="toc 5" w:uiPriority="39"/>
+    <w:lsdException w:name="toc 6" w:uiPriority="39"/>
+    <w:lsdException w:name="toc 7" w:uiPriority="39"/>
+    <w:lsdException w:name="toc 8" w:uiPriority="39"/>
+    <w:lsdException w:name="toc 9" w:uiPriority="39"/>
+    <w:lsdException w:name="caption" w:uiPriority="35" w:qFormat="1"/>
+    <w:lsdException w:name="Title" w:semiHidden="0" w:uiPriority="10" w:unhideWhenUsed="0" w:qFormat="1"/>
+    <w:lsdException w:name="Default Paragraph Font" w:uiPriority="1"/>
+    <w:lsdException w:name="Subtitle" w:semiHidden="0" w:uiPriority="11" w:unhideWhenUsed="0" w:qFormat="1"/>
+    <w:lsdException w:name="Strong" w:semiHidden="0" w:uiPriority="22" w:unhideWhenUsed="0" w:qFormat="1"/>
+    <w:lsdException w:name="Emphasis" w:semiHidden="0" w:uiPriority="20" w:unhideWhenUsed="0" w:qFormat="1"/>
+    <w:lsdException w:name="Table Grid" w:semiHidden="0" w:uiPriority="39" w:unhideWhenUsed="0"/>
+    <w:lsdException w:name="Placeholder Text" w:unhideWhenUsed="0"/>
+    <w:lsdException w:name="No Spacing" w:semiHidden="0" w:uiPriority="1" w:unhideWhenUsed="0" w:qFormat="1"/>
+    <w:lsdException w:name="Light Shading" w:semiHidden="0" w:uiPriority="60" w:unhideWhenUsed="0"/>
+    <w:lsdException w:name="Light List" w:semiHidden="0" w:uiPriority="61" w:unhideWhenUsed="0"/>
+    <w:lsdException w:name="Light Grid" w:semiHidden="0" w:uiPriority="62" w:unhideWhenUsed="0"/>
+    <w:lsdException w:name="Medium Shading 1" w:semiHidden="0" w:uiPriority="63" w:unhideWhenUsed="0"/>
+    <w:lsdException w:name="Medium Shading 2" w:semiHidden="0" w:uiPriority="64" w:unhideWhenUsed="0"/>
+    <w:lsdException w:name="Medium List 1" w:semiHidden="0" w:uiPriority="65" w:unhideWhenUsed="0"/>
+    <w:lsdException w:name="Medium List 2" w:semiHidden="0" w:uiPriority="66" w:unhideWhenUsed="0"/>
+    <w:lsdException w:name="Medium Grid 1" w:semiHidden="0" w:uiPriority="67" w:unhideWhenUsed="0"/>
+    <w:lsdException w:name="Medium Grid 2" w:semiHidden="0" w:uiPriority="68" w:unhideWhenUsed="0"/>
+    <w:lsdException w:name="Medium Grid 3" w:semiHidden="0" w:uiPriority="69" w:unhideWhenUsed="0"/>
+    <w:lsdException w:name="Dark List" w:semiHidden="0" w:uiPriority="70" w:unhideWhenUsed="0"/>
+    <w:lsdException w:name="Colorful Shading" w:semiHidden="0" w:uiPriority="71" w:unhideWhenUsed="0"/>
+    <w:lsdException w:name="Colorful List" w:semiHidden="0" w:uiPriority="72" w:unhideWhenUsed="0"/>
+    <w:lsdException w:name="Colorful Grid" w:semiHidden="0" w:uiPriority="73" w:unhideWhenUsed="0"/>
+    <w:lsdException w:name="Light Shading Accent 1" w:semiHidden="0" w:uiPriority="60" w:unhideWhenUsed="0"/>
+    <w:lsdException w:name="Light List Accent 1" w:semiHidden="0" w:uiPriority="61" w:unhideWhenUsed="0"/>
+    <w:lsdException w:name="Light Grid Accent 1" w:semiHidden="0" w:uiPriority="62" w:unhideWhenUsed="0"/>
+    <w:lsdException w:name="Medium Shading 1 Accent 1" w:semiHidden="0" w:uiPriority="63" w:unhideWhenUsed="0"/>
+    <w:lsdException w:name="Medium Shading 2 Accent 1" w:semiHidden="0" w:uiPriority="64" w:unhideWhenUsed="0"/>
+    <w:lsdException w:name="Medium List 1 Accent 1" w:semiHidden="0" w:uiPriority="65" w:unhideWhenUsed="0"/>
+    <w:lsdException w:name="Revision" w:unhideWhenUsed="0"/>
+    <w:lsdException w:name="List Paragraph" w:semiHidden="0" w:uiPriority="34" w:unhideWhenUsed="0" w:qFormat="1"/>
+    <w:lsdException w:name="Quote" w:semiHidden="0" w:uiPriority="29" w:unhideWhenUsed="0" w:qFormat="1"/>
+    <w:lsdException w:name="Intense Quote" w:semiHidden="0" w:uiPriority="30" w:unhideWhenUsed="0" w:qFormat="1"/>
+    <w:lsdException w:name="Medium List 2 Accent 1" w:semiHidden="0" w:uiPriority="66" w:unhideWhenUsed="0"/>
+    <w:lsdException w:name="Medium Grid 1 Accent 1" w:semiHidden="0" w:uiPriority="67" w:unhideWhenUsed="0"/>
+    <w:lsdException w:name="Medium Grid 2 Accent 1" w:semiHidden="0" w:uiPriority="68" w:unhideWhenUsed="0"/>
+    <w:lsdException w:name="Medium Grid 3 Accent 1" w:semiHidden="0" w:uiPriority="69" w:unhideWhenUsed="0"/>
+    <w:lsdException w:name="Dark List Accent 1" w:semiHidden="0" w:uiPriority="70" w:unhideWhenUsed="0"/>
+    <w:lsdException w:name="Colorful Shading Accent 1" w:semiHidden="0" w:uiPriority="71" w:unhideWhenUsed="0"/>
+    <w:lsdException w:name="Colorful List Accent 1" w:semiHidden="0" w:uiPriority="72" w:unhideWhenUsed="0"/>
+    <w:lsdException w:name="Colorful Grid Accent 1" w:semiHidden="0" w:uiPriority="73" w:unhideWhenUsed="0"/>
+    <w:lsdException w:name="Light Shading Accent 2" w:semiHidden="0" w:uiPriority="60" w:unhideWhenUsed="0"/>
+    <w:lsdException w:name="Light List Accent 2" w:semiHidden="0" w:uiPriority="61" w:unhideWhenUsed="0"/>
+    <w:lsdException w:name="Light Grid Accent 2" w:semiHidden="0" w:uiPriority="62" w:unhideWhenUsed="0"/>
+    <w:lsdException w:name="Medium Shading 1 Accent 2" w:semiHidden="0" w:uiPriority="63" w:unhideWhenUsed="0"/>
+    <w:lsdException w:name="Medium Shading 2 Accent 2" w:semiHidden="0" w:uiPriority="64" w:unhideWhenUsed="0"/>
+    <w:lsdException w:name="Medium List 1 Accent 2" w:semiHidden="0" w:uiPriority="65" w:unhideWhenUsed="0"/>
+    <w:lsdException w:name="Medium List 2 Accent 2" w:semiHidden="0" w:uiPriority="66" w:unhideWhenUsed="0"/>
+    <w:lsdException w:name="Medium Grid 1 Accent 2" w:semiHidden="0" w:uiPriority="67" w:unhideWhenUsed="0"/>
+    <w:lsdException w:name="Medium Grid 2 Accent 2" w:semiHidden="0" w:uiPriority="68" w:unhideWhenUsed="0"/>
+    <w:lsdException w:name="Medium Grid 3 Accent 2" w:semiHidden="0" w:uiPriority="69" w:unhideWhenUsed="0"/>
+    <w:lsdException w:name="Dark List Accent 2" w:semiHidden="0" w:uiPriority="70" w:unhideWhenUsed="0"/>
+    <w:lsdException w:name="Colorful Shading Accent 2" w:semiHidden="0" w:uiPriority="71" w:unhideWhenUsed="0"/>
+    <w:lsdException w:name="Colorful List Accent 2" w:semiHidden="0" w:uiPriority="72" w:unhideWhenUsed="0"/>
+    <w:lsdException w:name="Colorful Grid Accent 2" w:semiHidden="0" w:uiPriority="73" w:unhideWhenUsed="0"/>
+    <w:lsdException w:name="Light Shading Accent 3" w:semiHidden="0" w:uiPriority="60" w:unhideWhenUsed="0"/>
+    <w:lsdException w:name="Light List Accent 3" w:semiHidden="0" w:uiPriority="61" w:unhideWhenUsed="0"/>
+    <w:lsdException w:name="Light Grid Accent 3" w:semiHidden="0" w:uiPriority="62" w:unhideWhenUsed="0"/>
+    <w:lsdException w:name="Medium Shading 1 Accent 3" w:semiHidden="0" w:uiPriority="63" w:unhideWhenUsed="0"/>
+    <w:lsdException w:name="Medium Shading 2 Accent 3" w:semiHidden="0" w:uiPriority="64" w:unhideWhenUsed="0"/>
+    <w:lsdException w:name="Medium List 1 Accent 3" w:semiHidden="0" w:uiPriority="65" w:unhideWhenUsed="0"/>
+    <w:lsdException w:name="Medium List 2 Accent 3" w:semiHidden="0" w:uiPriority="66" w:unhideWhenUsed="0"/>
+    <w:lsdException w:name="Medium Grid 1 Accent 3" w:semiHidden="0" w:uiPriority="67" w:unhideWhenUsed="0"/>
+    <w:lsdException w:name="Medium Grid 2 Accent 3" w:semiHidden="0" w:uiPriority="68" w:unhideWhenUsed="0"/>
+    <w:lsdException w:name="Medium Grid 3 Accent 3" w:semiHidden="0" w:uiPriority="69" w:unhideWhenUsed="0"/>
+    <w:lsdException w:name="Dark List Accent 3" w:semiHidden="0" w:uiPriority="70" w:unhideWhenUsed="0"/>
+    <w:lsdException w:name="Colorful Shading Accent 3" w:semiHidden="0" w:uiPriority="71" w:unhideWhenUsed="0"/>
+    <w:lsdException w:name="Colorful List Accent 3" w:semiHidden="0" w:uiPriority="72" w:unhideWhenUsed="0"/>
+    <w:lsdException w:name="Colorful Grid Accent 3" w:semiHidden="0" w:uiPriority="73" w:unhideWhenUsed="0"/>
+    <w:lsdException w:name="Light Shading Accent 4" w:semiHidden="0" w:uiPriority="60" w:unhideWhenUsed="0"/>
+    <w:lsdException w:name="Light List Accent 4" w:semiHidden="0" w:uiPriority="61" w:unhideWhenUsed="0"/>
+    <w:lsdException w:name="Light Grid Accent 4" w:semiHidden="0" w:uiPriority="62" w:unhideWhenUsed="0"/>
+    <w:lsdException w:name="Medium Shading 1 Accent 4" w:semiHidden="0" w:uiPriority="63" w:unhideWhenUsed="0"/>
+    <w:lsdException w:name="Medium Shading 2 Accent 4" w:semiHidden="0" w:uiPriority="64" w:unhideWhenUsed="0"/>
+    <w:lsdException w:name="Medium List 1 Accent 4" w:semiHidden="0" w:uiPriority="65" w:unhideWhenUsed="0"/>
+    <w:lsdException w:name="Medium List 2 Accent 4" w:semiHidden="0" w:uiPriority="66" w:unhideWhenUsed="0"/>
+    <w:lsdException w:name="Medium Grid 1 Accent 4" w:semiHidden="0" w:uiPriority="67" w:unhideWhenUsed="0"/>
+    <w:lsdException w:name="Medium Grid 2 Accent 4" w:semiHidden="0" w:uiPriority="68" w:unhideWhenUsed="0"/>
+    <w:lsdException w:name="Medium Grid 3 Accent 4" w:semiHidden="0" w:uiPriority="69" w:unhideWhenUsed="0"/>
+    <w:lsdException w:name="Dark List Accent 4" w:semiHidden="0" w:uiPriority="70" w:unhideWhenUsed="0"/>
+    <w:lsdException w:name="Colorful Shading Accent 4" w:semiHidden="0" w:uiPriority="71" w:unhideWhenUsed="0"/>
+    <w:lsdException w:name="Colorful List Accent 4" w:semiHidden="0" w:uiPriority="72" w:unhideWhenUsed="0"/>
+    <w:lsdException w:name="Colorful Grid Accent 4" w:semiHidden="0" w:uiPriority="73" w:unhideWhenUsed="0"/>
+    <w:lsdException w:name="Light Shading Accent 5" w:semiHidden="0" w:uiPriority="60" w:unhideWhenUsed="0"/>
+    <w:lsdException w:name="Light List Accent 5" w:semiHidden="0" w:uiPriority="61" w:unhideWhenUsed="0"/>
+    <w:lsdException w:name="Light Grid Accent 5" w:semiHidden="0" w:uiPriority="62" w:unhideWhenUsed="0"/>
+    <w:lsdException w:name="Medium Shading 1 Accent 5" w:semiHidden="0" w:uiPriority="63" w:unhideWhenUsed="0"/>
+    <w:lsdException w:name="Medium Shading 2 Accent 5" w:semiHidden="0" w:uiPriority="64" w:unhideWhenUsed="0"/>
+    <w:lsdException w:name="Medium List 1 Accent 5" w:semiHidden="0" w:uiPriority="65" w:unhideWhenUsed="0"/>
+    <w:lsdException w:name="Medium List 2 Accent 5" w:semiHidden="0" w:uiPriority="66" w:unhideWhenUsed="0"/>
+    <w:lsdException w:name="Medium Grid 1 Accent 5" w:semiHidden="0" w:uiPriority="67" w:unhideWhenUsed="0"/>
+    <w:lsdException w:name="Medium Grid 2 Accent 5" w:semiHidden="0" w:uiPriority="68" w:unhideWhenUsed="0"/>
+    <w:lsdException w:name="Medium Grid 3 Accent 5" w:semiHidden="0" w:uiPriority="69" w:unhideWhenUsed="0"/>
+    <w:lsdException w:name="Dark List Accent 5" w:semiHidden="0" w:uiPriority="70" w:unhideWhenUsed="0"/>
+    <w:lsdException w:name="Colorful Shading Accent 5" w:semiHidden="0" w:uiPriority="71" w:unhideWhenUsed="0"/>
+    <w:lsdException w:name="Colorful List Accent 5" w:semiHidden="0" w:uiPriority="72" w:unhideWhenUsed="0"/>
+    <w:lsdException w:name="Colorful Grid Accent 5" w:semiHidden="0" w:uiPriority="73" w:unhideWhenUsed="0"/>
+    <w:lsdException w:name="Light Shading Accent 6" w:semiHidden="0" w:uiPriority="60" w:unhideWhenUsed="0"/>
+    <w:lsdException w:name="Light List Accent 6" w:semiHidden="0" w:uiPriority="61" w:unhideWhenUsed="0"/>
+    <w:lsdException w:name="Light Grid Accent 6" w:semiHidden="0" w:uiPriority="62" w:unhideWhenUsed="0"/>
+    <w:lsdException w:name="Medium Shading 1 Accent 6" w:semiHidden="0" w:uiPriority="63" w:unhideWhenUsed="0"/>
+    <w:lsdException w:name="Medium Shading 2 Accent 6" w:semiHidden="0" w:uiPriority="64" w:unhideWhenUsed="0"/>
+    <w:lsdException w:name="Medium List 1 Accent 6" w:semiHidden="0" w:uiPriority="65" w:unhideWhenUsed="0"/>
+    <w:lsdException w:name="Medium List 2 Accent 6" w:semiHidden="0" w:uiPriority="66" w:unhideWhenUsed="0"/>
+    <w:lsdException w:name="Medium Grid 1 Accent 6" w:semiHidden="0" w:uiPriority="67" w:unhideWhenUsed="0"/>
+    <w:lsdException w:name="Medium Grid 2 Accent 6" w:semiHidden="0" w:uiPriority="68" w:unhideWhenUsed="0"/>
+    <w:lsdException w:name="Medium Grid 3 Accent 6" w:semiHidden="0" w:uiPriority="69" w:unhideWhenUsed="0"/>
+    <w:lsdException w:name="Dark List Accent 6" w:semiHidden="0" w:uiPriority="70" w:unhideWhenUsed="0"/>
+    <w:lsdException w:name="Colorful Shading Accent 6" w:semiHidden="0" w:uiPriority="71" w:unhideWhenUsed="0"/>
+    <w:lsdException w:name="Colorful List Accent 6" w:semiHidden="0" w:uiPriority="72" w:unhideWhenUsed="0"/>
+    <w:lsdException w:name="Colorful Grid Accent 6" w:semiHidden="0" w:uiPriority="73" w:unhideWhenUsed="0"/>
+    <w:lsdException w:name="Subtle Emphasis" w:semiHidden="0" w:uiPriority="19" w:unhideWhenUsed="0" w:qFormat="1"/>
+    <w:lsdException w:name="Intense Emphasis" w:semiHidden="0" w:uiPriority="21" w:unhideWhenUsed="0" w:qFormat="1"/>
+    <w:lsdException w:name="Subtle Reference" w:semiHidden="0" w:uiPriority="31" w:unhideWhenUsed="0" w:qFormat="1"/>
+    <w:lsdException w:name="Intense Reference" w:semiHidden="0" w:uiPriority="32" w:unhideWhenUsed="0" w:qFormat="1"/>
+    <w:lsdException w:name="Book Title" w:semiHidden="0" w:uiPriority="33" w:unhideWhenUsed="0" w:qFormat="1"/>
+    <w:lsdException w:name="Bibliography" w:uiPriority="37"/>
+    <w:lsdException w:name="TOC Heading" w:uiPriority="39" w:qFormat="1"/>
   </w:latentStyles>
-  <w:style w:type="paragraph" w:default="1" w:styleId="a">
+  <w:style w:type="paragraph" w:default="1" w:styleId="Normal">
     <w:name w:val="Normal"/>
     <w:qFormat/>
     <w:rsid w:val="00AA06EC"/>
@@ -4976,17 +5342,18 @@
       <w:lang w:val="en-CA"/>
     </w:rPr>
   </w:style>
-  <w:style w:type="character" w:default="1" w:styleId="a0">
+  <w:style w:type="character" w:default="1" w:styleId="DefaultParagraphFont">
     <w:name w:val="Default Paragraph Font"/>
     <w:uiPriority w:val="1"/>
     <w:semiHidden/>
     <w:unhideWhenUsed/>
   </w:style>
-  <w:style w:type="table" w:default="1" w:styleId="a1">
+  <w:style w:type="table" w:default="1" w:styleId="TableNormal">
     <w:name w:val="Normal Table"/>
     <w:uiPriority w:val="99"/>
     <w:semiHidden/>
     <w:unhideWhenUsed/>
+    <w:qFormat/>
     <w:tblPr>
       <w:tblInd w:w="0" w:type="dxa"/>
       <w:tblCellMar>
@@ -4997,15 +5364,15 @@
       </w:tblCellMar>
     </w:tblPr>
   </w:style>
-  <w:style w:type="numbering" w:default="1" w:styleId="a2">
+  <w:style w:type="numbering" w:default="1" w:styleId="NoList">
     <w:name w:val="No List"/>
     <w:uiPriority w:val="99"/>
     <w:semiHidden/>
     <w:unhideWhenUsed/>
   </w:style>
-  <w:style w:type="table" w:styleId="a3">
+  <w:style w:type="table" w:styleId="TableGrid">
     <w:name w:val="Table Grid"/>
-    <w:basedOn w:val="a1"/>
+    <w:basedOn w:val="TableNormal"/>
     <w:uiPriority w:val="39"/>
     <w:rsid w:val="00AA06EC"/>
     <w:pPr>
@@ -5017,6 +5384,7 @@
       <w:lang w:val="en-CA"/>
     </w:rPr>
     <w:tblPr>
+      <w:tblInd w:w="0" w:type="dxa"/>
       <w:tblBorders>
         <w:top w:val="single" w:sz="4" w:space="0" w:color="auto"/>
         <w:left w:val="single" w:sz="4" w:space="0" w:color="auto"/>
@@ -5025,11 +5393,17 @@
         <w:insideH w:val="single" w:sz="4" w:space="0" w:color="auto"/>
         <w:insideV w:val="single" w:sz="4" w:space="0" w:color="auto"/>
       </w:tblBorders>
+      <w:tblCellMar>
+        <w:top w:w="0" w:type="dxa"/>
+        <w:left w:w="108" w:type="dxa"/>
+        <w:bottom w:w="0" w:type="dxa"/>
+        <w:right w:w="108" w:type="dxa"/>
+      </w:tblCellMar>
     </w:tblPr>
   </w:style>
-  <w:style w:type="paragraph" w:styleId="a4">
+  <w:style w:type="paragraph" w:styleId="ListParagraph">
     <w:name w:val="List Paragraph"/>
-    <w:basedOn w:val="a"/>
+    <w:basedOn w:val="Normal"/>
     <w:uiPriority w:val="34"/>
     <w:qFormat/>
     <w:rsid w:val="00C919FC"/>
@@ -5330,7 +5704,7 @@
   <a:extraClrSchemeLst/>
   <a:extLst>
     <a:ext uri="{05A4C25C-085E-4340-85A3-A5531E510DB2}">
-      <thm15:themeFamily xmlns:thm15="http://schemas.microsoft.com/office/thememl/2012/main" name="Office Theme" id="{62F939B6-93AF-4DB8-9C6B-D6C7DFDC589F}" vid="{4A3C46E8-61CC-4603-A589-7422A47A8E4A}"/>
+      <thm15:themeFamily xmlns:thm15="http://schemas.microsoft.com/office/thememl/2012/main" xmlns="" name="Office Theme" id="{62F939B6-93AF-4DB8-9C6B-D6C7DFDC589F}" vid="{4A3C46E8-61CC-4603-A589-7422A47A8E4A}"/>
     </a:ext>
   </a:extLst>
 </a:theme>

</xml_diff>